<commit_message>
Placeholder for #87. Awaiting STIX 1.2.1 release.
</commit_message>
<xml_diff>
--- a/taxii-content-binding-v4-wd01.docx
+++ b/taxii-content-binding-v4-wd01.docx
@@ -161,11 +161,19 @@
         <w:t xml:space="preserve"> </w:t>
       </w:r>
       <w:hyperlink r:id="rId10" w:history="1">
+        <w:proofErr w:type="spellStart"/>
         <w:r>
           <w:rPr>
             <w:rStyle w:val="Hyperlink"/>
           </w:rPr>
-          <w:t>Mitre Corporation</w:t>
+          <w:t>Mitre</w:t>
+        </w:r>
+        <w:proofErr w:type="spellEnd"/>
+        <w:r>
+          <w:rPr>
+            <w:rStyle w:val="Hyperlink"/>
+          </w:rPr>
+          <w:t xml:space="preserve"> Corporation</w:t>
         </w:r>
       </w:hyperlink>
     </w:p>
@@ -272,11 +280,19 @@
         <w:t xml:space="preserve"> </w:t>
       </w:r>
       <w:hyperlink r:id="rId16" w:history="1">
+        <w:proofErr w:type="spellStart"/>
         <w:r>
           <w:rPr>
             <w:rStyle w:val="Hyperlink"/>
           </w:rPr>
-          <w:t>Mitre Corporation</w:t>
+          <w:t>Mitre</w:t>
+        </w:r>
+        <w:proofErr w:type="spellEnd"/>
+        <w:r>
+          <w:rPr>
+            <w:rStyle w:val="Hyperlink"/>
+          </w:rPr>
+          <w:t xml:space="preserve"> Corporation</w:t>
         </w:r>
       </w:hyperlink>
     </w:p>
@@ -305,11 +321,19 @@
         <w:t xml:space="preserve"> </w:t>
       </w:r>
       <w:hyperlink r:id="rId18" w:history="1">
+        <w:proofErr w:type="spellStart"/>
         <w:r>
           <w:rPr>
             <w:rStyle w:val="Hyperlink"/>
           </w:rPr>
-          <w:t>Mitre Corporation</w:t>
+          <w:t>Mitre</w:t>
+        </w:r>
+        <w:proofErr w:type="spellEnd"/>
+        <w:r>
+          <w:rPr>
+            <w:rStyle w:val="Hyperlink"/>
+          </w:rPr>
+          <w:t xml:space="preserve"> Corporation</w:t>
         </w:r>
       </w:hyperlink>
     </w:p>
@@ -552,7 +576,15 @@
         <w:t>T</w:t>
       </w:r>
       <w:r>
-        <w:t>he Trusted Automated eXchange of Indicator Information (TAXII) specifies mechanisms for exchanging structured cyber threat information between parties over the network. This document contains non-normative mappings of content formats to Content Binding IDs.</w:t>
+        <w:t xml:space="preserve">he Trusted Automated </w:t>
+      </w:r>
+      <w:proofErr w:type="spellStart"/>
+      <w:r>
+        <w:t>eXchange</w:t>
+      </w:r>
+      <w:proofErr w:type="spellEnd"/>
+      <w:r>
+        <w:t xml:space="preserve"> of Indicator Information (TAXII) specifies mechanisms for exchanging structured cyber threat information between parties over the network. This document contains non-normative mappings of content formats to Content Binding IDs.</w:t>
       </w:r>
     </w:p>
     <w:p>
@@ -636,125 +668,143 @@
           <w:rStyle w:val="Hyperlink"/>
           <w:color w:val="auto"/>
         </w:rPr>
-        <w:t>Initial publication URI:</w:t>
-      </w:r>
+        <w:t>Initial publication URI</w:t>
+      </w:r>
+      <w:proofErr w:type="gramStart"/>
       <w:r>
         <w:rPr>
           <w:rStyle w:val="Hyperlink"/>
           <w:color w:val="auto"/>
         </w:rPr>
-        <w:br/>
-      </w:r>
+        <w:t>:</w:t>
+      </w:r>
+      <w:proofErr w:type="gramEnd"/>
       <w:r>
         <w:rPr>
           <w:rStyle w:val="Hyperlink"/>
           <w:color w:val="auto"/>
         </w:rPr>
-        <w:t>http://docs.oasis-open.org/</w:t>
+        <w:br/>
       </w:r>
       <w:r>
         <w:rPr>
           <w:rStyle w:val="Hyperlink"/>
           <w:color w:val="auto"/>
         </w:rPr>
-        <w:t>cti</w:t>
+        <w:t>http://docs.oasis-open.org/</w:t>
       </w:r>
       <w:r>
         <w:rPr>
           <w:rStyle w:val="Hyperlink"/>
           <w:color w:val="auto"/>
         </w:rPr>
-        <w:t>/</w:t>
+        <w:t>cti</w:t>
       </w:r>
       <w:r>
         <w:rPr>
           <w:rStyle w:val="Hyperlink"/>
           <w:color w:val="auto"/>
         </w:rPr>
-        <w:t>taxii</w:t>
+        <w:t>/</w:t>
       </w:r>
       <w:r>
         <w:rPr>
           <w:rStyle w:val="Hyperlink"/>
           <w:color w:val="auto"/>
         </w:rPr>
-        <w:t>-content-binding</w:t>
+        <w:t>taxii</w:t>
       </w:r>
       <w:r>
         <w:rPr>
           <w:rStyle w:val="Hyperlink"/>
           <w:color w:val="auto"/>
         </w:rPr>
-        <w:t>/v</w:t>
+        <w:t>-content-binding</w:t>
       </w:r>
       <w:r>
         <w:rPr>
           <w:rStyle w:val="Hyperlink"/>
           <w:color w:val="auto"/>
         </w:rPr>
-        <w:t>4</w:t>
+        <w:t>/v</w:t>
       </w:r>
       <w:r>
         <w:rPr>
           <w:rStyle w:val="Hyperlink"/>
           <w:color w:val="auto"/>
         </w:rPr>
-        <w:t>/csd01/</w:t>
+        <w:t>4</w:t>
       </w:r>
       <w:r>
         <w:rPr>
           <w:rStyle w:val="Hyperlink"/>
           <w:color w:val="auto"/>
         </w:rPr>
-        <w:t>taxii</w:t>
+        <w:t>/csd01/</w:t>
       </w:r>
       <w:r>
         <w:rPr>
           <w:rStyle w:val="Hyperlink"/>
           <w:color w:val="auto"/>
         </w:rPr>
-        <w:t>-</w:t>
+        <w:t>taxii</w:t>
       </w:r>
       <w:r>
         <w:rPr>
           <w:rStyle w:val="Hyperlink"/>
           <w:color w:val="auto"/>
         </w:rPr>
-        <w:t>content-binding-</w:t>
+        <w:t>-</w:t>
       </w:r>
       <w:r>
         <w:rPr>
           <w:rStyle w:val="Hyperlink"/>
           <w:color w:val="auto"/>
         </w:rPr>
-        <w:t>v</w:t>
+        <w:t>content-binding-</w:t>
       </w:r>
       <w:r>
         <w:rPr>
           <w:rStyle w:val="Hyperlink"/>
           <w:color w:val="auto"/>
         </w:rPr>
-        <w:t>4</w:t>
+        <w:t>v</w:t>
       </w:r>
       <w:r>
         <w:rPr>
           <w:rStyle w:val="Hyperlink"/>
           <w:color w:val="auto"/>
         </w:rPr>
-        <w:t>-csd01.doc</w:t>
-      </w:r>
-    </w:p>
-    <w:p>
-      <w:pPr>
-        <w:pStyle w:val="Titlepageinfodescription"/>
-      </w:pPr>
+        <w:t>4</w:t>
+      </w:r>
       <w:r>
         <w:rPr>
           <w:rStyle w:val="Hyperlink"/>
           <w:color w:val="auto"/>
         </w:rPr>
-        <w:t>Permanent “Latest version” URI:</w:t>
-      </w:r>
+        <w:t>-csd01.doc</w:t>
+      </w:r>
+    </w:p>
+    <w:p>
+      <w:pPr>
+        <w:pStyle w:val="Titlepageinfodescription"/>
+      </w:pPr>
+      <w:r>
+        <w:rPr>
+          <w:rStyle w:val="Hyperlink"/>
+          <w:color w:val="auto"/>
+        </w:rPr>
+        <w:t>Permanent “Latest version” URI</w:t>
+      </w:r>
+      <w:proofErr w:type="gramStart"/>
+      <w:r>
+        <w:rPr>
+          <w:rStyle w:val="Hyperlink"/>
+          <w:color w:val="auto"/>
+        </w:rPr>
+        <w:t>:</w:t>
+      </w:r>
+      <w:proofErr w:type="gramEnd"/>
       <w:r>
         <w:rPr>
           <w:rStyle w:val="Hyperlink"/>
@@ -2154,14 +2204,27 @@
       <w:r>
         <w:t xml:space="preserve">Table </w:t>
       </w:r>
-      <w:fldSimple w:instr=" SEQ Table \* ARABIC ">
-        <w:r>
-          <w:rPr>
-            <w:noProof/>
-          </w:rPr>
-          <w:t>1</w:t>
-        </w:r>
-      </w:fldSimple>
+      <w:r>
+        <w:fldChar w:fldCharType="begin"/>
+      </w:r>
+      <w:r>
+        <w:instrText xml:space="preserve"> SEQ Table \* ARABIC </w:instrText>
+      </w:r>
+      <w:r>
+        <w:fldChar w:fldCharType="separate"/>
+      </w:r>
+      <w:r>
+        <w:rPr>
+          <w:noProof/>
+        </w:rPr>
+        <w:t>1</w:t>
+      </w:r>
+      <w:r>
+        <w:rPr>
+          <w:noProof/>
+        </w:rPr>
+        <w:fldChar w:fldCharType="end"/>
+      </w:r>
       <w:r>
         <w:t xml:space="preserve"> - Content Binding IDs</w:t>
       </w:r>
@@ -2180,7 +2243,7 @@
       <w:tr>
         <w:tc>
           <w:tcPr>
-            <w:tcW w:w="4788" w:type="dxa"/>
+            <w:tcW w:w="4617" w:type="dxa"/>
             <w:gridSpan w:val="2"/>
           </w:tcPr>
           <w:p>
@@ -2200,7 +2263,7 @@
         </w:tc>
         <w:tc>
           <w:tcPr>
-            <w:tcW w:w="4788" w:type="dxa"/>
+            <w:tcW w:w="4733" w:type="dxa"/>
           </w:tcPr>
           <w:p>
             <w:pPr>
@@ -2221,7 +2284,7 @@
       <w:tr>
         <w:tc>
           <w:tcPr>
-            <w:tcW w:w="4788" w:type="dxa"/>
+            <w:tcW w:w="4617" w:type="dxa"/>
             <w:gridSpan w:val="2"/>
           </w:tcPr>
           <w:p>
@@ -2239,7 +2302,7 @@
         </w:tc>
         <w:tc>
           <w:tcPr>
-            <w:tcW w:w="4788" w:type="dxa"/>
+            <w:tcW w:w="4733" w:type="dxa"/>
           </w:tcPr>
           <w:p/>
         </w:tc>
@@ -2247,11 +2310,11 @@
       <w:tr>
         <w:trPr>
           <w:gridBefore w:val="1"/>
-          <w:wBefore w:w="378" w:type="dxa"/>
+          <w:wBefore w:w="363" w:type="dxa"/>
         </w:trPr>
         <w:tc>
           <w:tcPr>
-            <w:tcW w:w="4410" w:type="dxa"/>
+            <w:tcW w:w="4254" w:type="dxa"/>
           </w:tcPr>
           <w:p>
             <w:r>
@@ -2261,7 +2324,7 @@
         </w:tc>
         <w:tc>
           <w:tcPr>
-            <w:tcW w:w="4788" w:type="dxa"/>
+            <w:tcW w:w="4733" w:type="dxa"/>
           </w:tcPr>
           <w:p>
             <w:r>
@@ -2273,11 +2336,11 @@
       <w:tr>
         <w:trPr>
           <w:gridBefore w:val="1"/>
-          <w:wBefore w:w="378" w:type="dxa"/>
+          <w:wBefore w:w="363" w:type="dxa"/>
         </w:trPr>
         <w:tc>
           <w:tcPr>
-            <w:tcW w:w="4410" w:type="dxa"/>
+            <w:tcW w:w="4254" w:type="dxa"/>
           </w:tcPr>
           <w:p>
             <w:r>
@@ -2287,7 +2350,7 @@
         </w:tc>
         <w:tc>
           <w:tcPr>
-            <w:tcW w:w="4788" w:type="dxa"/>
+            <w:tcW w:w="4733" w:type="dxa"/>
           </w:tcPr>
           <w:p>
             <w:r>
@@ -2302,11 +2365,11 @@
       <w:tr>
         <w:trPr>
           <w:gridBefore w:val="1"/>
-          <w:wBefore w:w="378" w:type="dxa"/>
+          <w:wBefore w:w="363" w:type="dxa"/>
         </w:trPr>
         <w:tc>
           <w:tcPr>
-            <w:tcW w:w="4410" w:type="dxa"/>
+            <w:tcW w:w="4254" w:type="dxa"/>
           </w:tcPr>
           <w:p>
             <w:r>
@@ -2316,7 +2379,7 @@
         </w:tc>
         <w:tc>
           <w:tcPr>
-            <w:tcW w:w="4788" w:type="dxa"/>
+            <w:tcW w:w="4733" w:type="dxa"/>
           </w:tcPr>
           <w:p>
             <w:r>
@@ -2331,11 +2394,11 @@
       <w:tr>
         <w:trPr>
           <w:gridBefore w:val="1"/>
-          <w:wBefore w:w="378" w:type="dxa"/>
+          <w:wBefore w:w="363" w:type="dxa"/>
         </w:trPr>
         <w:tc>
           <w:tcPr>
-            <w:tcW w:w="4410" w:type="dxa"/>
+            <w:tcW w:w="4254" w:type="dxa"/>
           </w:tcPr>
           <w:p>
             <w:r>
@@ -2345,7 +2408,7 @@
         </w:tc>
         <w:tc>
           <w:tcPr>
-            <w:tcW w:w="4788" w:type="dxa"/>
+            <w:tcW w:w="4733" w:type="dxa"/>
           </w:tcPr>
           <w:p>
             <w:r>
@@ -2355,9 +2418,91 @@
         </w:tc>
       </w:tr>
       <w:tr>
+        <w:trPr>
+          <w:gridBefore w:val="1"/>
+          <w:wBefore w:w="363" w:type="dxa"/>
+        </w:trPr>
         <w:tc>
           <w:tcPr>
-            <w:tcW w:w="4788" w:type="dxa"/>
+            <w:tcW w:w="4254" w:type="dxa"/>
+          </w:tcPr>
+          <w:p>
+            <w:r>
+              <w:t>STIX XML 1.2</w:t>
+            </w:r>
+          </w:p>
+        </w:tc>
+        <w:tc>
+          <w:tcPr>
+            <w:tcW w:w="4733" w:type="dxa"/>
+          </w:tcPr>
+          <w:p>
+            <w:r>
+              <w:t>urn:stix.mitre.org:xml:</w:t>
+            </w:r>
+            <w:r>
+              <w:t>1.2</w:t>
+            </w:r>
+          </w:p>
+        </w:tc>
+      </w:tr>
+      <w:tr>
+        <w:trPr>
+          <w:gridBefore w:val="1"/>
+          <w:wBefore w:w="363" w:type="dxa"/>
+        </w:trPr>
+        <w:tc>
+          <w:tcPr>
+            <w:tcW w:w="8987" w:type="dxa"/>
+            <w:gridSpan w:val="2"/>
+          </w:tcPr>
+          <w:p>
+            <w:pPr>
+              <w:jc w:val="center"/>
+              <w:rPr>
+                <w:i/>
+              </w:rPr>
+            </w:pPr>
+            <w:r>
+              <w:rPr>
+                <w:i/>
+                <w:sz w:val="16"/>
+              </w:rPr>
+              <w:t>Note: STIX transitioned to OASIS between 1.2 and 1.2.1.</w:t>
+            </w:r>
+          </w:p>
+        </w:tc>
+      </w:tr>
+      <w:tr>
+        <w:trPr>
+          <w:gridBefore w:val="1"/>
+          <w:wBefore w:w="363" w:type="dxa"/>
+        </w:trPr>
+        <w:tc>
+          <w:tcPr>
+            <w:tcW w:w="4254" w:type="dxa"/>
+          </w:tcPr>
+          <w:p>
+            <w:r>
+              <w:t>STIX XML 1.2.1</w:t>
+            </w:r>
+          </w:p>
+        </w:tc>
+        <w:tc>
+          <w:tcPr>
+            <w:tcW w:w="4733" w:type="dxa"/>
+          </w:tcPr>
+          <w:p>
+            <w:r>
+              <w:t>urn:oasis:cti:stix:xml:1.2.1</w:t>
+            </w:r>
+          </w:p>
+        </w:tc>
+      </w:tr>
+      <w:tr>
+        <w:tc>
+          <w:tcPr>
+            <w:tcW w:w="4617" w:type="dxa"/>
             <w:gridSpan w:val="2"/>
           </w:tcPr>
           <w:p>
@@ -2368,7 +2513,7 @@
         </w:tc>
         <w:tc>
           <w:tcPr>
-            <w:tcW w:w="4788" w:type="dxa"/>
+            <w:tcW w:w="4733" w:type="dxa"/>
           </w:tcPr>
           <w:p/>
         </w:tc>
@@ -2376,11 +2521,11 @@
       <w:tr>
         <w:trPr>
           <w:gridBefore w:val="1"/>
-          <w:wBefore w:w="378" w:type="dxa"/>
+          <w:wBefore w:w="363" w:type="dxa"/>
         </w:trPr>
         <w:tc>
           <w:tcPr>
-            <w:tcW w:w="4410" w:type="dxa"/>
+            <w:tcW w:w="4254" w:type="dxa"/>
           </w:tcPr>
           <w:p>
             <w:r>
@@ -2390,7 +2535,7 @@
         </w:tc>
         <w:tc>
           <w:tcPr>
-            <w:tcW w:w="4788" w:type="dxa"/>
+            <w:tcW w:w="4733" w:type="dxa"/>
           </w:tcPr>
           <w:p>
             <w:r>
@@ -2402,11 +2547,11 @@
       <w:tr>
         <w:trPr>
           <w:gridBefore w:val="1"/>
-          <w:wBefore w:w="378" w:type="dxa"/>
+          <w:wBefore w:w="363" w:type="dxa"/>
         </w:trPr>
         <w:tc>
           <w:tcPr>
-            <w:tcW w:w="4410" w:type="dxa"/>
+            <w:tcW w:w="4254" w:type="dxa"/>
           </w:tcPr>
           <w:p>
             <w:r>
@@ -2416,7 +2561,7 @@
         </w:tc>
         <w:tc>
           <w:tcPr>
-            <w:tcW w:w="4788" w:type="dxa"/>
+            <w:tcW w:w="4733" w:type="dxa"/>
           </w:tcPr>
           <w:p>
             <w:r>
@@ -2428,7 +2573,7 @@
       <w:tr>
         <w:tc>
           <w:tcPr>
-            <w:tcW w:w="4788" w:type="dxa"/>
+            <w:tcW w:w="4617" w:type="dxa"/>
             <w:gridSpan w:val="2"/>
           </w:tcPr>
           <w:p>
@@ -2439,7 +2584,7 @@
         </w:tc>
         <w:tc>
           <w:tcPr>
-            <w:tcW w:w="4788" w:type="dxa"/>
+            <w:tcW w:w="4733" w:type="dxa"/>
           </w:tcPr>
           <w:p>
             <w:r>
@@ -2451,7 +2596,7 @@
       <w:tr>
         <w:tc>
           <w:tcPr>
-            <w:tcW w:w="4788" w:type="dxa"/>
+            <w:tcW w:w="4617" w:type="dxa"/>
             <w:gridSpan w:val="2"/>
           </w:tcPr>
           <w:p>
@@ -2462,7 +2607,7 @@
         </w:tc>
         <w:tc>
           <w:tcPr>
-            <w:tcW w:w="4788" w:type="dxa"/>
+            <w:tcW w:w="4733" w:type="dxa"/>
           </w:tcPr>
           <w:p>
             <w:r>
@@ -2478,7 +2623,15 @@
       </w:pPr>
       <w:bookmarkStart w:id="19" w:name="_Toc431906497"/>
       <w:r>
-        <w:t>Structured Threat Information eXpression (STIX</w:t>
+        <w:t xml:space="preserve">Structured Threat Information </w:t>
+      </w:r>
+      <w:proofErr w:type="spellStart"/>
+      <w:r>
+        <w:t>eXpression</w:t>
+      </w:r>
+      <w:proofErr w:type="spellEnd"/>
+      <w:r>
+        <w:t xml:space="preserve"> (STIX</w:t>
       </w:r>
       <w:r>
         <w:t>™</w:t>
@@ -2539,6 +2692,8 @@
         </w:rPr>
         <w:t>"</w:t>
       </w:r>
+      <w:proofErr w:type="spellStart"/>
+      <w:proofErr w:type="gramStart"/>
       <w:r>
         <w:rPr>
           <w:rFonts w:ascii="Courier New" w:hAnsi="Courier New" w:cs="Courier New"/>
@@ -2546,6 +2701,7 @@
         </w:rPr>
         <w:t>urn:</w:t>
       </w:r>
+      <w:proofErr w:type="gramEnd"/>
       <w:r>
         <w:rPr>
           <w:rFonts w:ascii="Courier New" w:hAnsi="Courier New" w:cs="Courier New"/>
@@ -2553,6 +2709,7 @@
         </w:rPr>
         <w:t>oasis:cti:stix</w:t>
       </w:r>
+      <w:proofErr w:type="spellEnd"/>
       <w:r>
         <w:rPr>
           <w:rFonts w:ascii="Courier New" w:hAnsi="Courier New" w:cs="Courier New"/>
@@ -2608,7 +2765,6 @@
     <w:p/>
     <w:p>
       <w:r>
-        <w:lastRenderedPageBreak/>
         <w:t xml:space="preserve">In this production </w:t>
       </w:r>
       <w:r>
@@ -2831,16 +2987,106 @@
           </w:p>
         </w:tc>
       </w:tr>
+      <w:tr>
+        <w:tc>
+          <w:tcPr>
+            <w:tcW w:w="4574" w:type="dxa"/>
+          </w:tcPr>
+          <w:p>
+            <w:r>
+              <w:t>STIX XML 1.</w:t>
+            </w:r>
+            <w:r>
+              <w:t>2</w:t>
+            </w:r>
+            <w:bookmarkStart w:id="21" w:name="_GoBack"/>
+            <w:bookmarkEnd w:id="21"/>
+          </w:p>
+          <w:p>
+            <w:r>
+              <w:t>http://stixproject.github.io/releases/1.2/</w:t>
+            </w:r>
+          </w:p>
+        </w:tc>
+        <w:tc>
+          <w:tcPr>
+            <w:tcW w:w="5089" w:type="dxa"/>
+          </w:tcPr>
+          <w:p>
+            <w:pPr>
+              <w:rPr>
+                <w:rFonts w:ascii="Courier New" w:hAnsi="Courier New" w:cs="Courier New"/>
+              </w:rPr>
+            </w:pPr>
+            <w:r>
+              <w:rPr>
+                <w:rFonts w:ascii="Courier New" w:hAnsi="Courier New" w:cs="Courier New"/>
+              </w:rPr>
+              <w:t>urn:stix.mitre.org:xml:1.</w:t>
+            </w:r>
+            <w:r>
+              <w:rPr>
+                <w:rFonts w:ascii="Courier New" w:hAnsi="Courier New" w:cs="Courier New"/>
+              </w:rPr>
+              <w:t>2</w:t>
+            </w:r>
+          </w:p>
+        </w:tc>
+      </w:tr>
+      <w:tr>
+        <w:tc>
+          <w:tcPr>
+            <w:tcW w:w="4574" w:type="dxa"/>
+          </w:tcPr>
+          <w:p>
+            <w:r>
+              <w:t>STIX XML 1.2.1</w:t>
+            </w:r>
+          </w:p>
+          <w:p>
+            <w:r>
+              <w:rPr>
+                <w:highlight w:val="yellow"/>
+              </w:rPr>
+              <w:t>&lt;TBD&gt;</w:t>
+            </w:r>
+          </w:p>
+        </w:tc>
+        <w:tc>
+          <w:tcPr>
+            <w:tcW w:w="5089" w:type="dxa"/>
+          </w:tcPr>
+          <w:p>
+            <w:pPr>
+              <w:rPr>
+                <w:rFonts w:ascii="Courier New" w:hAnsi="Courier New" w:cs="Courier New"/>
+              </w:rPr>
+            </w:pPr>
+            <w:r>
+              <w:rPr>
+                <w:rFonts w:ascii="Courier New" w:hAnsi="Courier New" w:cs="Courier New"/>
+              </w:rPr>
+              <w:t>urn:</w:t>
+            </w:r>
+            <w:r>
+              <w:rPr>
+                <w:rFonts w:ascii="Courier New" w:hAnsi="Courier New" w:cs="Courier New"/>
+              </w:rPr>
+              <w:t>oasis:cti:stix:xml:1.2.1</w:t>
+            </w:r>
+          </w:p>
+        </w:tc>
+      </w:tr>
     </w:tbl>
     <w:p>
       <w:pPr>
         <w:pStyle w:val="Heading2"/>
       </w:pPr>
-      <w:bookmarkStart w:id="21" w:name="_Toc431906498"/>
+      <w:bookmarkStart w:id="22" w:name="_Toc431906498"/>
       <w:r>
         <w:t>Common Alerting Protocol (CAP)</w:t>
       </w:r>
-      <w:bookmarkEnd w:id="21"/>
+      <w:bookmarkEnd w:id="22"/>
     </w:p>
     <w:p>
       <w:r>
@@ -3030,11 +3276,11 @@
       <w:pPr>
         <w:pStyle w:val="Heading2"/>
       </w:pPr>
-      <w:bookmarkStart w:id="22" w:name="_Toc431906499"/>
+      <w:bookmarkStart w:id="23" w:name="_Toc431906499"/>
       <w:r>
         <w:t>XML Encryption</w:t>
       </w:r>
-      <w:bookmarkEnd w:id="22"/>
+      <w:bookmarkEnd w:id="23"/>
     </w:p>
     <w:p>
       <w:r>
@@ -3070,6 +3316,7 @@
     </w:p>
     <w:p>
       <w:r>
+        <w:lastRenderedPageBreak/>
         <w:t>XML Encryption is expressed in XML. The TAXII Content Binding ID for XML Encryption is the target namespace of the XML Encryption XML schema. For the latest release of XML Encryption (as of April 2013), the TAXII Content Binding is:</w:t>
       </w:r>
     </w:p>
@@ -3098,12 +3345,11 @@
       <w:pPr>
         <w:pStyle w:val="Heading2"/>
       </w:pPr>
-      <w:bookmarkStart w:id="23" w:name="_Toc431906500"/>
-      <w:r>
-        <w:lastRenderedPageBreak/>
+      <w:bookmarkStart w:id="24" w:name="_Toc431906500"/>
+      <w:r>
         <w:t>S/MIME</w:t>
       </w:r>
-      <w:bookmarkEnd w:id="23"/>
+      <w:bookmarkEnd w:id="24"/>
     </w:p>
     <w:p>
       <w:r>
@@ -3138,6 +3384,7 @@
           <w:sz w:val="28"/>
         </w:rPr>
       </w:pPr>
+      <w:proofErr w:type="gramStart"/>
       <w:r>
         <w:rPr>
           <w:rFonts w:ascii="Courier New" w:hAnsi="Courier New" w:cs="Courier New"/>
@@ -3145,6 +3392,7 @@
         </w:rPr>
         <w:t>application/pkcs7-mime</w:t>
       </w:r>
+      <w:proofErr w:type="gramEnd"/>
     </w:p>
     <w:p>
       <w:r>
@@ -3184,7 +3432,15 @@
         </w:numPr>
       </w:pPr>
       <w:r>
-        <w:t xml:space="preserve">When processing a Content Block that uses the S/MIME Content Binding, care should be taken to preserve whitespace in the Content field. Whitespace, specifically newlines, delineate header fields in MIME and modifying whitespace may result in rendering the Content field unparseable. </w:t>
+        <w:t xml:space="preserve">When processing a Content Block that uses the S/MIME Content Binding, care should be taken to preserve whitespace in the Content field. Whitespace, specifically newlines, delineate header fields in MIME and modifying whitespace may result in rendering the Content field </w:t>
+      </w:r>
+      <w:proofErr w:type="spellStart"/>
+      <w:r>
+        <w:t>unparseable</w:t>
+      </w:r>
+      <w:proofErr w:type="spellEnd"/>
+      <w:r>
+        <w:t xml:space="preserve">. </w:t>
       </w:r>
     </w:p>
     <w:p>
@@ -3196,11 +3452,11 @@
       <w:pPr>
         <w:pStyle w:val="Heading3"/>
       </w:pPr>
-      <w:bookmarkStart w:id="24" w:name="_Toc431906501"/>
+      <w:bookmarkStart w:id="25" w:name="_Toc431906501"/>
       <w:r>
         <w:t>Sample S/MIME Content Block</w:t>
       </w:r>
-      <w:bookmarkEnd w:id="24"/>
+      <w:bookmarkEnd w:id="25"/>
     </w:p>
     <w:p>
       <w:r>
@@ -3240,8 +3496,17 @@
           <w:rFonts w:ascii="Times New Roman" w:hAnsi="Times New Roman"/>
           <w:color w:val="F5844C"/>
         </w:rPr>
-        <w:t xml:space="preserve"> binding_id</w:t>
-      </w:r>
+        <w:t xml:space="preserve"> </w:t>
+      </w:r>
+      <w:proofErr w:type="spellStart"/>
+      <w:r>
+        <w:rPr>
+          <w:rFonts w:ascii="Times New Roman" w:hAnsi="Times New Roman"/>
+          <w:color w:val="F5844C"/>
+        </w:rPr>
+        <w:t>binding_id</w:t>
+      </w:r>
+      <w:proofErr w:type="spellEnd"/>
       <w:r>
         <w:rPr>
           <w:rFonts w:ascii="Times New Roman" w:hAnsi="Times New Roman"/>
@@ -3299,13 +3564,29 @@
           <w:color w:val="000000"/>
         </w:rPr>
         <w:br/>
-        <w:t>        Content-Type: application/x-pkcs7-mime; smime-type=enveloped-data; name="smime.p7m"</w:t>
-      </w:r>
+        <w:t xml:space="preserve">        Content-Type: application/x-pkcs7-mime; </w:t>
+      </w:r>
+      <w:proofErr w:type="spellStart"/>
       <w:r>
         <w:rPr>
           <w:rFonts w:ascii="Times New Roman" w:hAnsi="Times New Roman"/>
           <w:color w:val="000000"/>
         </w:rPr>
+        <w:t>smime</w:t>
+      </w:r>
+      <w:proofErr w:type="spellEnd"/>
+      <w:r>
+        <w:rPr>
+          <w:rFonts w:ascii="Times New Roman" w:hAnsi="Times New Roman"/>
+          <w:color w:val="000000"/>
+        </w:rPr>
+        <w:t>-type=enveloped-data; name="smime.p7m"</w:t>
+      </w:r>
+      <w:r>
+        <w:rPr>
+          <w:rFonts w:ascii="Times New Roman" w:hAnsi="Times New Roman"/>
+          <w:color w:val="000000"/>
+        </w:rPr>
         <w:br/>
         <w:t>        Content-Transfer-Encoding: base64</w:t>
       </w:r>
@@ -3403,13 +3684,52 @@
           <w:color w:val="000000"/>
         </w:rPr>
         <w:br/>
-        <w:t>        z6mmC0NKyV7roR1Q/EwErmSJ9m/o+PaHqqxTTGBztwLtZ/EeptX/hgvtR2IZccEp</w:t>
       </w:r>
       <w:r>
         <w:rPr>
           <w:rFonts w:ascii="Times New Roman" w:hAnsi="Times New Roman"/>
           <w:color w:val="000000"/>
         </w:rPr>
+        <w:lastRenderedPageBreak/>
+        <w:t>        z6mmC0NKyV7roR1Q/EwErmSJ9m/</w:t>
+      </w:r>
+      <w:proofErr w:type="spellStart"/>
+      <w:r>
+        <w:rPr>
+          <w:rFonts w:ascii="Times New Roman" w:hAnsi="Times New Roman"/>
+          <w:color w:val="000000"/>
+        </w:rPr>
+        <w:t>o+PaHqqxTTGBztwLtZ</w:t>
+      </w:r>
+      <w:proofErr w:type="spellEnd"/>
+      <w:r>
+        <w:rPr>
+          <w:rFonts w:ascii="Times New Roman" w:hAnsi="Times New Roman"/>
+          <w:color w:val="000000"/>
+        </w:rPr>
+        <w:t>/</w:t>
+      </w:r>
+      <w:proofErr w:type="spellStart"/>
+      <w:r>
+        <w:rPr>
+          <w:rFonts w:ascii="Times New Roman" w:hAnsi="Times New Roman"/>
+          <w:color w:val="000000"/>
+        </w:rPr>
+        <w:t>EeptX</w:t>
+      </w:r>
+      <w:proofErr w:type="spellEnd"/>
+      <w:r>
+        <w:rPr>
+          <w:rFonts w:ascii="Times New Roman" w:hAnsi="Times New Roman"/>
+          <w:color w:val="000000"/>
+        </w:rPr>
+        <w:t>/hgvtR2IZccEp</w:t>
+      </w:r>
+      <w:r>
+        <w:rPr>
+          <w:rFonts w:ascii="Times New Roman" w:hAnsi="Times New Roman"/>
+          <w:color w:val="000000"/>
+        </w:rPr>
         <w:br/>
         <w:t xml:space="preserve">        0gQ3TDX50VNbT7eqhATUegR3mVqL/HDp79TarwDwXPxHBM7Jy+BIAKXlmBFUpPB8 </w:t>
       </w:r>
@@ -3462,12 +3782,12 @@
       <w:pPr>
         <w:pStyle w:val="Heading1"/>
       </w:pPr>
-      <w:bookmarkStart w:id="25" w:name="_Toc431906502"/>
+      <w:bookmarkStart w:id="26" w:name="_Toc431906502"/>
       <w:r>
         <w:lastRenderedPageBreak/>
         <w:t>Third Party Defined Content Bindings</w:t>
       </w:r>
-      <w:bookmarkEnd w:id="25"/>
+      <w:bookmarkEnd w:id="26"/>
     </w:p>
     <w:p>
       <w:r>
@@ -3484,13 +3804,13 @@
       <w:pPr>
         <w:pStyle w:val="Heading1"/>
       </w:pPr>
-      <w:bookmarkStart w:id="26" w:name="_Toc431906503"/>
+      <w:bookmarkStart w:id="27" w:name="_Toc431906503"/>
       <w:r>
         <w:lastRenderedPageBreak/>
         <w:t>Conformance</w:t>
       </w:r>
       <w:bookmarkEnd w:id="20"/>
-      <w:bookmarkEnd w:id="26"/>
+      <w:bookmarkEnd w:id="27"/>
     </w:p>
     <w:p>
       <w:r>
@@ -3501,12 +3821,12 @@
       <w:pPr>
         <w:pStyle w:val="Heading1"/>
       </w:pPr>
-      <w:bookmarkStart w:id="27" w:name="_Toc431906504"/>
+      <w:bookmarkStart w:id="28" w:name="_Toc431906504"/>
       <w:r>
         <w:lastRenderedPageBreak/>
         <w:t>Revision Record</w:t>
       </w:r>
-      <w:bookmarkEnd w:id="27"/>
+      <w:bookmarkEnd w:id="28"/>
     </w:p>
     <w:p>
       <w:pPr>
@@ -3560,9 +3880,9 @@
       <w:pPr>
         <w:pStyle w:val="AppendixHeading1"/>
       </w:pPr>
-      <w:bookmarkStart w:id="28" w:name="_Toc85472897"/>
-      <w:bookmarkStart w:id="29" w:name="_Toc287332012"/>
-      <w:bookmarkStart w:id="30" w:name="_Toc431906505"/>
+      <w:bookmarkStart w:id="29" w:name="_Toc85472897"/>
+      <w:bookmarkStart w:id="30" w:name="_Toc287332012"/>
+      <w:bookmarkStart w:id="31" w:name="_Toc431906505"/>
       <w:r>
         <w:lastRenderedPageBreak/>
         <w:t>Acknowl</w:t>
@@ -3576,9 +3896,9 @@
       <w:r>
         <w:t>ments</w:t>
       </w:r>
-      <w:bookmarkEnd w:id="28"/>
       <w:bookmarkEnd w:id="29"/>
       <w:bookmarkEnd w:id="30"/>
+      <w:bookmarkEnd w:id="31"/>
     </w:p>
     <w:p>
       <w:r>
@@ -3601,8 +3921,6 @@
       <w:r>
         <w:fldChar w:fldCharType="end"/>
       </w:r>
-      <w:bookmarkStart w:id="31" w:name="_GoBack"/>
-      <w:bookmarkEnd w:id="31"/>
     </w:p>
     <w:p>
       <w:pPr>
@@ -3657,30 +3975,56 @@
           <w:tab w:val="num" w:pos="1440"/>
         </w:tabs>
       </w:pPr>
-      <w:r>
-        <w:t>Joerg Eschweiler, Airbus Group SAS</w:t>
-      </w:r>
-    </w:p>
-    <w:p>
-      <w:pPr>
-        <w:pStyle w:val="RelatedWork"/>
-        <w:tabs>
-          <w:tab w:val="num" w:pos="1440"/>
-        </w:tabs>
-      </w:pPr>
-      <w:r>
-        <w:t>Marcos Orallo, Airbus Group SAS</w:t>
-      </w:r>
-    </w:p>
-    <w:p>
-      <w:pPr>
-        <w:pStyle w:val="RelatedWork"/>
-        <w:tabs>
-          <w:tab w:val="num" w:pos="1440"/>
-        </w:tabs>
-      </w:pPr>
-      <w:r>
-        <w:t>Sébastien Rummelhardt, Airbus Group SAS</w:t>
+      <w:proofErr w:type="spellStart"/>
+      <w:r>
+        <w:t>Joerg</w:t>
+      </w:r>
+      <w:proofErr w:type="spellEnd"/>
+      <w:r>
+        <w:t xml:space="preserve"> Eschweiler, Airbus Group SAS</w:t>
+      </w:r>
+    </w:p>
+    <w:p>
+      <w:pPr>
+        <w:pStyle w:val="RelatedWork"/>
+        <w:tabs>
+          <w:tab w:val="num" w:pos="1440"/>
+        </w:tabs>
+      </w:pPr>
+      <w:r>
+        <w:t xml:space="preserve">Marcos </w:t>
+      </w:r>
+      <w:proofErr w:type="spellStart"/>
+      <w:r>
+        <w:t>Orallo</w:t>
+      </w:r>
+      <w:proofErr w:type="spellEnd"/>
+      <w:r>
+        <w:t>, Airbus Group SAS</w:t>
+      </w:r>
+    </w:p>
+    <w:p>
+      <w:pPr>
+        <w:pStyle w:val="RelatedWork"/>
+        <w:tabs>
+          <w:tab w:val="num" w:pos="1440"/>
+        </w:tabs>
+      </w:pPr>
+      <w:proofErr w:type="spellStart"/>
+      <w:r>
+        <w:t>Sébastien</w:t>
+      </w:r>
+      <w:proofErr w:type="spellEnd"/>
+      <w:r>
+        <w:t xml:space="preserve"> </w:t>
+      </w:r>
+      <w:proofErr w:type="spellStart"/>
+      <w:r>
+        <w:t>Rummelhardt</w:t>
+      </w:r>
+      <w:proofErr w:type="spellEnd"/>
+      <w:r>
+        <w:t>, Airbus Group SAS</w:t>
       </w:r>
     </w:p>
     <w:p>
@@ -3702,18 +4046,34 @@
         </w:tabs>
       </w:pPr>
       <w:r>
-        <w:t>Giuseppe Settanni, AIT Austrian Institute of Technology</w:t>
-      </w:r>
-    </w:p>
-    <w:p>
-      <w:pPr>
-        <w:pStyle w:val="RelatedWork"/>
-        <w:tabs>
-          <w:tab w:val="num" w:pos="1440"/>
-        </w:tabs>
-      </w:pPr>
-      <w:r>
-        <w:t>Florian Skopik, AIT Austrian Institute of Technology</w:t>
+        <w:t xml:space="preserve">Giuseppe </w:t>
+      </w:r>
+      <w:proofErr w:type="spellStart"/>
+      <w:r>
+        <w:t>Settanni</w:t>
+      </w:r>
+      <w:proofErr w:type="spellEnd"/>
+      <w:r>
+        <w:t>, AIT Austrian Institute of Technology</w:t>
+      </w:r>
+    </w:p>
+    <w:p>
+      <w:pPr>
+        <w:pStyle w:val="RelatedWork"/>
+        <w:tabs>
+          <w:tab w:val="num" w:pos="1440"/>
+        </w:tabs>
+      </w:pPr>
+      <w:r>
+        <w:t xml:space="preserve">Florian </w:t>
+      </w:r>
+      <w:proofErr w:type="spellStart"/>
+      <w:r>
+        <w:t>Skopik</w:t>
+      </w:r>
+      <w:proofErr w:type="spellEnd"/>
+      <w:r>
+        <w:t>, AIT Austrian Institute of Technology</w:t>
       </w:r>
     </w:p>
     <w:p>
@@ -3757,7 +4117,15 @@
         </w:tabs>
       </w:pPr>
       <w:r>
-        <w:t>Yogesh Mudgal, Bloomberg</w:t>
+        <w:t xml:space="preserve">Yogesh </w:t>
+      </w:r>
+      <w:proofErr w:type="spellStart"/>
+      <w:r>
+        <w:t>Mudgal</w:t>
+      </w:r>
+      <w:proofErr w:type="spellEnd"/>
+      <w:r>
+        <w:t>, Bloomberg</w:t>
       </w:r>
     </w:p>
     <w:p>
@@ -3833,8 +4201,13 @@
           <w:tab w:val="num" w:pos="1440"/>
         </w:tabs>
       </w:pPr>
-      <w:r>
-        <w:t>Pavan Reddy, Cisco Systems</w:t>
+      <w:proofErr w:type="spellStart"/>
+      <w:r>
+        <w:t>Pavan</w:t>
+      </w:r>
+      <w:proofErr w:type="spellEnd"/>
+      <w:r>
+        <w:t xml:space="preserve"> Reddy, Cisco Systems</w:t>
       </w:r>
     </w:p>
     <w:p>
@@ -3855,52 +4228,102 @@
           <w:tab w:val="num" w:pos="1440"/>
         </w:tabs>
       </w:pPr>
-      <w:r>
-        <w:t>Jyoti Verma, Cisco Systems</w:t>
-      </w:r>
-    </w:p>
-    <w:p>
-      <w:pPr>
-        <w:pStyle w:val="RelatedWork"/>
-        <w:tabs>
-          <w:tab w:val="num" w:pos="1440"/>
-        </w:tabs>
-      </w:pPr>
-      <w:r>
-        <w:t>Shishir Pardikar, Citrix Systems</w:t>
-      </w:r>
-    </w:p>
-    <w:p>
-      <w:pPr>
-        <w:pStyle w:val="RelatedWork"/>
-        <w:tabs>
-          <w:tab w:val="num" w:pos="1440"/>
-        </w:tabs>
-      </w:pPr>
-      <w:r>
-        <w:t>Liron Schiff, Comilion (mobile) Ltd.</w:t>
-      </w:r>
-    </w:p>
-    <w:p>
-      <w:pPr>
-        <w:pStyle w:val="RelatedWork"/>
-        <w:tabs>
-          <w:tab w:val="num" w:pos="1440"/>
-        </w:tabs>
-      </w:pPr>
-      <w:r>
-        <w:t>Guy Wertheim, Comilion (mobile) Ltd.</w:t>
-      </w:r>
-    </w:p>
-    <w:p>
-      <w:pPr>
-        <w:pStyle w:val="RelatedWork"/>
-        <w:tabs>
-          <w:tab w:val="num" w:pos="1440"/>
-        </w:tabs>
-      </w:pPr>
-      <w:r>
-        <w:t>Doug DePeppe, Cyber Threat Intelligence Network, Inc. (CTIN)</w:t>
+      <w:proofErr w:type="spellStart"/>
+      <w:r>
+        <w:t>Jyoti</w:t>
+      </w:r>
+      <w:proofErr w:type="spellEnd"/>
+      <w:r>
+        <w:t xml:space="preserve"> </w:t>
+      </w:r>
+      <w:proofErr w:type="spellStart"/>
+      <w:r>
+        <w:t>Verma</w:t>
+      </w:r>
+      <w:proofErr w:type="spellEnd"/>
+      <w:r>
+        <w:t>, Cisco Systems</w:t>
+      </w:r>
+    </w:p>
+    <w:p>
+      <w:pPr>
+        <w:pStyle w:val="RelatedWork"/>
+        <w:tabs>
+          <w:tab w:val="num" w:pos="1440"/>
+        </w:tabs>
+      </w:pPr>
+      <w:proofErr w:type="spellStart"/>
+      <w:r>
+        <w:t>Shishir</w:t>
+      </w:r>
+      <w:proofErr w:type="spellEnd"/>
+      <w:r>
+        <w:t xml:space="preserve"> </w:t>
+      </w:r>
+      <w:proofErr w:type="spellStart"/>
+      <w:r>
+        <w:t>Pardikar</w:t>
+      </w:r>
+      <w:proofErr w:type="spellEnd"/>
+      <w:r>
+        <w:t>, Citrix Systems</w:t>
+      </w:r>
+    </w:p>
+    <w:p>
+      <w:pPr>
+        <w:pStyle w:val="RelatedWork"/>
+        <w:tabs>
+          <w:tab w:val="num" w:pos="1440"/>
+        </w:tabs>
+      </w:pPr>
+      <w:r>
+        <w:t xml:space="preserve">Liron Schiff, </w:t>
+      </w:r>
+      <w:proofErr w:type="spellStart"/>
+      <w:r>
+        <w:t>Comilion</w:t>
+      </w:r>
+      <w:proofErr w:type="spellEnd"/>
+      <w:r>
+        <w:t xml:space="preserve"> (mobile) Ltd.</w:t>
+      </w:r>
+    </w:p>
+    <w:p>
+      <w:pPr>
+        <w:pStyle w:val="RelatedWork"/>
+        <w:tabs>
+          <w:tab w:val="num" w:pos="1440"/>
+        </w:tabs>
+      </w:pPr>
+      <w:r>
+        <w:t xml:space="preserve">Guy Wertheim, </w:t>
+      </w:r>
+      <w:proofErr w:type="spellStart"/>
+      <w:r>
+        <w:t>Comilion</w:t>
+      </w:r>
+      <w:proofErr w:type="spellEnd"/>
+      <w:r>
+        <w:t xml:space="preserve"> (mobile) Ltd.</w:t>
+      </w:r>
+    </w:p>
+    <w:p>
+      <w:pPr>
+        <w:pStyle w:val="RelatedWork"/>
+        <w:tabs>
+          <w:tab w:val="num" w:pos="1440"/>
+        </w:tabs>
+      </w:pPr>
+      <w:r>
+        <w:t xml:space="preserve">Doug </w:t>
+      </w:r>
+      <w:proofErr w:type="spellStart"/>
+      <w:r>
+        <w:t>DePeppe</w:t>
+      </w:r>
+      <w:proofErr w:type="spellEnd"/>
+      <w:r>
+        <w:t>, Cyber Threat Intelligence Network, Inc. (CTIN)</w:t>
       </w:r>
     </w:p>
     <w:p>
@@ -3943,8 +4366,21 @@
           <w:tab w:val="num" w:pos="1440"/>
         </w:tabs>
       </w:pPr>
-      <w:r>
-        <w:t>Inette Furey, DHS Office of Cybersecurity and Communications (CS&amp;C)</w:t>
+      <w:proofErr w:type="spellStart"/>
+      <w:r>
+        <w:t>Inette</w:t>
+      </w:r>
+      <w:proofErr w:type="spellEnd"/>
+      <w:r>
+        <w:t xml:space="preserve"> </w:t>
+      </w:r>
+      <w:proofErr w:type="spellStart"/>
+      <w:r>
+        <w:t>Furey</w:t>
+      </w:r>
+      <w:proofErr w:type="spellEnd"/>
+      <w:r>
+        <w:t>, DHS Office of Cybersecurity and Communications (CS&amp;C)</w:t>
       </w:r>
     </w:p>
     <w:p>
@@ -3999,7 +4435,15 @@
         </w:tabs>
       </w:pPr>
       <w:r>
-        <w:t>Chris Koutras, DTCC</w:t>
+        <w:t xml:space="preserve">Chris </w:t>
+      </w:r>
+      <w:proofErr w:type="spellStart"/>
+      <w:r>
+        <w:t>Koutras</w:t>
+      </w:r>
+      <w:proofErr w:type="spellEnd"/>
+      <w:r>
+        <w:t>, DTCC</w:t>
       </w:r>
     </w:p>
     <w:p>
@@ -4075,8 +4519,21 @@
           <w:tab w:val="num" w:pos="1440"/>
         </w:tabs>
       </w:pPr>
-      <w:r>
-        <w:t>Ryusuke Masuoka, Fujitsu Limited</w:t>
+      <w:proofErr w:type="spellStart"/>
+      <w:r>
+        <w:t>Ryusuke</w:t>
+      </w:r>
+      <w:proofErr w:type="spellEnd"/>
+      <w:r>
+        <w:t xml:space="preserve"> </w:t>
+      </w:r>
+      <w:proofErr w:type="spellStart"/>
+      <w:r>
+        <w:t>Masuoka</w:t>
+      </w:r>
+      <w:proofErr w:type="spellEnd"/>
+      <w:r>
+        <w:t>, Fujitsu Limited</w:t>
       </w:r>
     </w:p>
     <w:p>
@@ -4088,7 +4545,15 @@
       </w:pPr>
       <w:r>
         <w:lastRenderedPageBreak/>
-        <w:t>Derek Northrope, Fujitsu Limited</w:t>
+        <w:t xml:space="preserve">Derek </w:t>
+      </w:r>
+      <w:proofErr w:type="spellStart"/>
+      <w:r>
+        <w:t>Northrope</w:t>
+      </w:r>
+      <w:proofErr w:type="spellEnd"/>
+      <w:r>
+        <w:t>, Fujitsu Limited</w:t>
       </w:r>
     </w:p>
     <w:p>
@@ -4142,8 +4607,13 @@
           <w:tab w:val="num" w:pos="1440"/>
         </w:tabs>
       </w:pPr>
-      <w:r>
-        <w:t>Eldan Ben-Haim, IBM</w:t>
+      <w:proofErr w:type="spellStart"/>
+      <w:r>
+        <w:t>Eldan</w:t>
+      </w:r>
+      <w:proofErr w:type="spellEnd"/>
+      <w:r>
+        <w:t xml:space="preserve"> Ben-Haim, IBM</w:t>
       </w:r>
     </w:p>
     <w:p>
@@ -4198,18 +4668,39 @@
         </w:tabs>
       </w:pPr>
       <w:r>
-        <w:t>frank schaffa, IBM</w:t>
-      </w:r>
-    </w:p>
-    <w:p>
-      <w:pPr>
-        <w:pStyle w:val="RelatedWork"/>
-        <w:tabs>
-          <w:tab w:val="num" w:pos="1440"/>
-        </w:tabs>
-      </w:pPr>
-      <w:r>
-        <w:t>Arvid Van Essche, IBM</w:t>
+        <w:t xml:space="preserve">frank </w:t>
+      </w:r>
+      <w:proofErr w:type="spellStart"/>
+      <w:r>
+        <w:t>schaffa</w:t>
+      </w:r>
+      <w:proofErr w:type="spellEnd"/>
+      <w:r>
+        <w:t>, IBM</w:t>
+      </w:r>
+    </w:p>
+    <w:p>
+      <w:pPr>
+        <w:pStyle w:val="RelatedWork"/>
+        <w:tabs>
+          <w:tab w:val="num" w:pos="1440"/>
+        </w:tabs>
+      </w:pPr>
+      <w:proofErr w:type="spellStart"/>
+      <w:r>
+        <w:t>Arvid</w:t>
+      </w:r>
+      <w:proofErr w:type="spellEnd"/>
+      <w:r>
+        <w:t xml:space="preserve"> Van </w:t>
+      </w:r>
+      <w:proofErr w:type="spellStart"/>
+      <w:r>
+        <w:t>Essche</w:t>
+      </w:r>
+      <w:proofErr w:type="spellEnd"/>
+      <w:r>
+        <w:t>, IBM</w:t>
       </w:r>
     </w:p>
     <w:p>
@@ -4231,7 +4722,15 @@
         </w:tabs>
       </w:pPr>
       <w:r>
-        <w:t>Paul Martini, iboss, Inc.</w:t>
+        <w:t xml:space="preserve">Paul Martini, </w:t>
+      </w:r>
+      <w:proofErr w:type="spellStart"/>
+      <w:r>
+        <w:t>iboss</w:t>
+      </w:r>
+      <w:proofErr w:type="spellEnd"/>
+      <w:r>
+        <w:t>, Inc.</w:t>
       </w:r>
     </w:p>
     <w:p>
@@ -4264,7 +4763,15 @@
         </w:tabs>
       </w:pPr>
       <w:r>
-        <w:t>Ashwini Jarral, IJIS Institute</w:t>
+        <w:t xml:space="preserve">Ashwini </w:t>
+      </w:r>
+      <w:proofErr w:type="spellStart"/>
+      <w:r>
+        <w:t>Jarral</w:t>
+      </w:r>
+      <w:proofErr w:type="spellEnd"/>
+      <w:r>
+        <w:t>, IJIS Institute</w:t>
       </w:r>
     </w:p>
     <w:p>
@@ -4296,19 +4803,37 @@
           <w:tab w:val="num" w:pos="1440"/>
         </w:tabs>
       </w:pPr>
-      <w:r>
-        <w:t>Elysa Jones, Individual</w:t>
-      </w:r>
-    </w:p>
-    <w:p>
-      <w:pPr>
-        <w:pStyle w:val="RelatedWork"/>
-        <w:tabs>
-          <w:tab w:val="num" w:pos="1440"/>
-        </w:tabs>
-      </w:pPr>
-      <w:r>
-        <w:t>Sanjiv Kalkar, Individual</w:t>
+      <w:proofErr w:type="spellStart"/>
+      <w:r>
+        <w:t>Elysa</w:t>
+      </w:r>
+      <w:proofErr w:type="spellEnd"/>
+      <w:r>
+        <w:t xml:space="preserve"> Jones, Individual</w:t>
+      </w:r>
+    </w:p>
+    <w:p>
+      <w:pPr>
+        <w:pStyle w:val="RelatedWork"/>
+        <w:tabs>
+          <w:tab w:val="num" w:pos="1440"/>
+        </w:tabs>
+      </w:pPr>
+      <w:proofErr w:type="spellStart"/>
+      <w:r>
+        <w:t>Sanjiv</w:t>
+      </w:r>
+      <w:proofErr w:type="spellEnd"/>
+      <w:r>
+        <w:t xml:space="preserve"> </w:t>
+      </w:r>
+      <w:proofErr w:type="spellStart"/>
+      <w:r>
+        <w:t>Kalkar</w:t>
+      </w:r>
+      <w:proofErr w:type="spellEnd"/>
+      <w:r>
+        <w:t>, Individual</w:t>
       </w:r>
     </w:p>
     <w:p>
@@ -4352,7 +4877,15 @@
         </w:tabs>
       </w:pPr>
       <w:r>
-        <w:t>Andrew Schoka, Individual</w:t>
+        <w:t xml:space="preserve">Andrew </w:t>
+      </w:r>
+      <w:proofErr w:type="spellStart"/>
+      <w:r>
+        <w:t>Schoka</w:t>
+      </w:r>
+      <w:proofErr w:type="spellEnd"/>
+      <w:r>
+        <w:t>, Individual</w:t>
       </w:r>
     </w:p>
     <w:p>
@@ -4396,106 +4929,202 @@
         </w:tabs>
       </w:pPr>
       <w:r>
-        <w:t>Wouter Bolsterlee, Intelworks BV</w:t>
-      </w:r>
-    </w:p>
-    <w:p>
-      <w:pPr>
-        <w:pStyle w:val="RelatedWork"/>
-        <w:tabs>
-          <w:tab w:val="num" w:pos="1440"/>
-        </w:tabs>
-      </w:pPr>
-      <w:r>
-        <w:t>Marko Dragoljevic, Intelworks BV</w:t>
-      </w:r>
-    </w:p>
-    <w:p>
-      <w:pPr>
-        <w:pStyle w:val="RelatedWork"/>
-        <w:tabs>
-          <w:tab w:val="num" w:pos="1440"/>
-        </w:tabs>
-      </w:pPr>
-      <w:r>
-        <w:t>Joep Gommers, Intelworks BV</w:t>
-      </w:r>
-    </w:p>
-    <w:p>
-      <w:pPr>
-        <w:pStyle w:val="RelatedWork"/>
-        <w:tabs>
-          <w:tab w:val="num" w:pos="1440"/>
-        </w:tabs>
-      </w:pPr>
-      <w:r>
-        <w:t>Sergey Polzunov, Intelworks BV</w:t>
-      </w:r>
-    </w:p>
-    <w:p>
-      <w:pPr>
-        <w:pStyle w:val="RelatedWork"/>
-        <w:tabs>
-          <w:tab w:val="num" w:pos="1440"/>
-        </w:tabs>
-      </w:pPr>
-      <w:r>
-        <w:t>Rutger Prins, Intelworks BV</w:t>
-      </w:r>
-    </w:p>
-    <w:p>
-      <w:pPr>
-        <w:pStyle w:val="RelatedWork"/>
-        <w:tabs>
-          <w:tab w:val="num" w:pos="1440"/>
-        </w:tabs>
-      </w:pPr>
-      <w:r>
-        <w:t>Andrei Sîrghi, Intelworks BV</w:t>
-      </w:r>
-    </w:p>
-    <w:p>
-      <w:pPr>
-        <w:pStyle w:val="RelatedWork"/>
-        <w:tabs>
-          <w:tab w:val="num" w:pos="1440"/>
-        </w:tabs>
-      </w:pPr>
-      <w:r>
-        <w:t>Raymon van der Velde, Intelworks BV</w:t>
-      </w:r>
-    </w:p>
-    <w:p>
-      <w:pPr>
-        <w:pStyle w:val="RelatedWork"/>
-        <w:tabs>
-          <w:tab w:val="num" w:pos="1440"/>
-        </w:tabs>
-      </w:pPr>
-      <w:r>
-        <w:t>Niels van Dijk, Intelworks BV</w:t>
-      </w:r>
-    </w:p>
-    <w:p>
-      <w:pPr>
-        <w:pStyle w:val="RelatedWork"/>
-        <w:tabs>
-          <w:tab w:val="num" w:pos="1440"/>
-        </w:tabs>
-      </w:pPr>
-      <w:r>
-        <w:t>Robert Huber, iSIGHT Partners, Inc.</w:t>
-      </w:r>
-    </w:p>
-    <w:p>
-      <w:pPr>
-        <w:pStyle w:val="RelatedWork"/>
-        <w:tabs>
-          <w:tab w:val="num" w:pos="1440"/>
-        </w:tabs>
-      </w:pPr>
-      <w:r>
-        <w:t>Ben Huguenin, Johns Hopkins University Applied Physics Laboratory</w:t>
+        <w:t xml:space="preserve">Wouter Bolsterlee, </w:t>
+      </w:r>
+      <w:proofErr w:type="spellStart"/>
+      <w:r>
+        <w:t>Intelworks</w:t>
+      </w:r>
+      <w:proofErr w:type="spellEnd"/>
+      <w:r>
+        <w:t xml:space="preserve"> BV</w:t>
+      </w:r>
+    </w:p>
+    <w:p>
+      <w:pPr>
+        <w:pStyle w:val="RelatedWork"/>
+        <w:tabs>
+          <w:tab w:val="num" w:pos="1440"/>
+        </w:tabs>
+      </w:pPr>
+      <w:r>
+        <w:t xml:space="preserve">Marko Dragoljevic, </w:t>
+      </w:r>
+      <w:proofErr w:type="spellStart"/>
+      <w:r>
+        <w:t>Intelworks</w:t>
+      </w:r>
+      <w:proofErr w:type="spellEnd"/>
+      <w:r>
+        <w:t xml:space="preserve"> BV</w:t>
+      </w:r>
+    </w:p>
+    <w:p>
+      <w:pPr>
+        <w:pStyle w:val="RelatedWork"/>
+        <w:tabs>
+          <w:tab w:val="num" w:pos="1440"/>
+        </w:tabs>
+      </w:pPr>
+      <w:r>
+        <w:t xml:space="preserve">Joep Gommers, </w:t>
+      </w:r>
+      <w:proofErr w:type="spellStart"/>
+      <w:r>
+        <w:t>Intelworks</w:t>
+      </w:r>
+      <w:proofErr w:type="spellEnd"/>
+      <w:r>
+        <w:t xml:space="preserve"> BV</w:t>
+      </w:r>
+    </w:p>
+    <w:p>
+      <w:pPr>
+        <w:pStyle w:val="RelatedWork"/>
+        <w:tabs>
+          <w:tab w:val="num" w:pos="1440"/>
+        </w:tabs>
+      </w:pPr>
+      <w:r>
+        <w:t xml:space="preserve">Sergey Polzunov, </w:t>
+      </w:r>
+      <w:proofErr w:type="spellStart"/>
+      <w:r>
+        <w:t>Intelworks</w:t>
+      </w:r>
+      <w:proofErr w:type="spellEnd"/>
+      <w:r>
+        <w:t xml:space="preserve"> BV</w:t>
+      </w:r>
+    </w:p>
+    <w:p>
+      <w:pPr>
+        <w:pStyle w:val="RelatedWork"/>
+        <w:tabs>
+          <w:tab w:val="num" w:pos="1440"/>
+        </w:tabs>
+      </w:pPr>
+      <w:r>
+        <w:t xml:space="preserve">Rutger Prins, </w:t>
+      </w:r>
+      <w:proofErr w:type="spellStart"/>
+      <w:r>
+        <w:t>Intelworks</w:t>
+      </w:r>
+      <w:proofErr w:type="spellEnd"/>
+      <w:r>
+        <w:t xml:space="preserve"> BV</w:t>
+      </w:r>
+    </w:p>
+    <w:p>
+      <w:pPr>
+        <w:pStyle w:val="RelatedWork"/>
+        <w:tabs>
+          <w:tab w:val="num" w:pos="1440"/>
+        </w:tabs>
+      </w:pPr>
+      <w:r>
+        <w:t xml:space="preserve">Andrei </w:t>
+      </w:r>
+      <w:proofErr w:type="spellStart"/>
+      <w:r>
+        <w:t>Sîrghi</w:t>
+      </w:r>
+      <w:proofErr w:type="spellEnd"/>
+      <w:r>
+        <w:t xml:space="preserve">, </w:t>
+      </w:r>
+      <w:proofErr w:type="spellStart"/>
+      <w:r>
+        <w:t>Intelworks</w:t>
+      </w:r>
+      <w:proofErr w:type="spellEnd"/>
+      <w:r>
+        <w:t xml:space="preserve"> BV</w:t>
+      </w:r>
+    </w:p>
+    <w:p>
+      <w:pPr>
+        <w:pStyle w:val="RelatedWork"/>
+        <w:tabs>
+          <w:tab w:val="num" w:pos="1440"/>
+        </w:tabs>
+      </w:pPr>
+      <w:r>
+        <w:t xml:space="preserve">Raymon van der Velde, </w:t>
+      </w:r>
+      <w:proofErr w:type="spellStart"/>
+      <w:r>
+        <w:t>Intelworks</w:t>
+      </w:r>
+      <w:proofErr w:type="spellEnd"/>
+      <w:r>
+        <w:t xml:space="preserve"> BV</w:t>
+      </w:r>
+    </w:p>
+    <w:p>
+      <w:pPr>
+        <w:pStyle w:val="RelatedWork"/>
+        <w:tabs>
+          <w:tab w:val="num" w:pos="1440"/>
+        </w:tabs>
+      </w:pPr>
+      <w:r>
+        <w:t xml:space="preserve">Niels van </w:t>
+      </w:r>
+      <w:proofErr w:type="spellStart"/>
+      <w:r>
+        <w:t>Dijk</w:t>
+      </w:r>
+      <w:proofErr w:type="spellEnd"/>
+      <w:r>
+        <w:t xml:space="preserve">, </w:t>
+      </w:r>
+      <w:proofErr w:type="spellStart"/>
+      <w:r>
+        <w:t>Intelworks</w:t>
+      </w:r>
+      <w:proofErr w:type="spellEnd"/>
+      <w:r>
+        <w:t xml:space="preserve"> BV</w:t>
+      </w:r>
+    </w:p>
+    <w:p>
+      <w:pPr>
+        <w:pStyle w:val="RelatedWork"/>
+        <w:tabs>
+          <w:tab w:val="num" w:pos="1440"/>
+        </w:tabs>
+      </w:pPr>
+      <w:r>
+        <w:t xml:space="preserve">Robert Huber, </w:t>
+      </w:r>
+      <w:proofErr w:type="spellStart"/>
+      <w:r>
+        <w:t>iSIGHT</w:t>
+      </w:r>
+      <w:proofErr w:type="spellEnd"/>
+      <w:r>
+        <w:t xml:space="preserve"> Partners, Inc.</w:t>
+      </w:r>
+    </w:p>
+    <w:p>
+      <w:pPr>
+        <w:pStyle w:val="RelatedWork"/>
+        <w:tabs>
+          <w:tab w:val="num" w:pos="1440"/>
+        </w:tabs>
+      </w:pPr>
+      <w:r>
+        <w:t xml:space="preserve">Ben </w:t>
+      </w:r>
+      <w:proofErr w:type="spellStart"/>
+      <w:r>
+        <w:t>Huguenin</w:t>
+      </w:r>
+      <w:proofErr w:type="spellEnd"/>
+      <w:r>
+        <w:t>, Johns Hopkins University Applied Physics Laboratory</w:t>
       </w:r>
     </w:p>
     <w:p>
@@ -4550,128 +5179,240 @@
         </w:tabs>
       </w:pPr>
       <w:r>
-        <w:t>David Laurance, JPMorgan Chase Bank, N.A.</w:t>
-      </w:r>
-    </w:p>
-    <w:p>
-      <w:pPr>
-        <w:pStyle w:val="RelatedWork"/>
-        <w:tabs>
-          <w:tab w:val="num" w:pos="1440"/>
-        </w:tabs>
-      </w:pPr>
-      <w:r>
-        <w:t>Brandon Hoffman, Lumeta Corporation</w:t>
-      </w:r>
-    </w:p>
-    <w:p>
-      <w:pPr>
-        <w:pStyle w:val="RelatedWork"/>
-        <w:tabs>
-          <w:tab w:val="num" w:pos="1440"/>
-        </w:tabs>
-      </w:pPr>
-      <w:r>
-        <w:t>Jonathan Baker, Mitre Corporation</w:t>
-      </w:r>
-    </w:p>
-    <w:p>
-      <w:pPr>
-        <w:pStyle w:val="RelatedWork"/>
-        <w:tabs>
-          <w:tab w:val="num" w:pos="1440"/>
-        </w:tabs>
-      </w:pPr>
-      <w:r>
-        <w:t>Sean Barnum, Mitre Corporation</w:t>
-      </w:r>
-    </w:p>
-    <w:p>
-      <w:pPr>
-        <w:pStyle w:val="RelatedWork"/>
-        <w:tabs>
-          <w:tab w:val="num" w:pos="1440"/>
-        </w:tabs>
-      </w:pPr>
-      <w:r>
-        <w:t>Desiree Beck, Mitre Corporation</w:t>
-      </w:r>
-    </w:p>
-    <w:p>
-      <w:pPr>
-        <w:pStyle w:val="RelatedWork"/>
-        <w:tabs>
-          <w:tab w:val="num" w:pos="1440"/>
-        </w:tabs>
-      </w:pPr>
-      <w:r>
-        <w:t>Mark Davidson, Mitre Corporation</w:t>
-      </w:r>
-    </w:p>
-    <w:p>
-      <w:pPr>
-        <w:pStyle w:val="RelatedWork"/>
-        <w:tabs>
-          <w:tab w:val="num" w:pos="1440"/>
-        </w:tabs>
-      </w:pPr>
-      <w:r>
-        <w:t>Jasen Jacobsen, Mitre Corporation</w:t>
-      </w:r>
-    </w:p>
-    <w:p>
-      <w:pPr>
-        <w:pStyle w:val="RelatedWork"/>
-        <w:tabs>
-          <w:tab w:val="num" w:pos="1440"/>
-        </w:tabs>
-      </w:pPr>
-      <w:r>
-        <w:t>Ivan Kirillov, Mitre Corporation</w:t>
-      </w:r>
-    </w:p>
-    <w:p>
-      <w:pPr>
-        <w:pStyle w:val="RelatedWork"/>
-        <w:tabs>
-          <w:tab w:val="num" w:pos="1440"/>
-        </w:tabs>
-      </w:pPr>
-      <w:r>
-        <w:t>Richard Piazza, Mitre Corporation</w:t>
-      </w:r>
-    </w:p>
-    <w:p>
-      <w:pPr>
-        <w:pStyle w:val="RelatedWork"/>
-        <w:tabs>
-          <w:tab w:val="num" w:pos="1440"/>
-        </w:tabs>
-      </w:pPr>
-      <w:r>
-        <w:t>Jon Salwen, Mitre Corporation</w:t>
-      </w:r>
-    </w:p>
-    <w:p>
-      <w:pPr>
-        <w:pStyle w:val="RelatedWork"/>
-        <w:tabs>
-          <w:tab w:val="num" w:pos="1440"/>
-        </w:tabs>
-      </w:pPr>
-      <w:r>
-        <w:t>Charles Schmidt, Mitre Corporation</w:t>
-      </w:r>
-    </w:p>
-    <w:p>
-      <w:pPr>
-        <w:pStyle w:val="RelatedWork"/>
-        <w:tabs>
-          <w:tab w:val="num" w:pos="1440"/>
-        </w:tabs>
-      </w:pPr>
-      <w:r>
-        <w:t>Bryan Worrell, Mitre Corporation</w:t>
+        <w:t xml:space="preserve">David </w:t>
+      </w:r>
+      <w:proofErr w:type="spellStart"/>
+      <w:r>
+        <w:t>Laurance</w:t>
+      </w:r>
+      <w:proofErr w:type="spellEnd"/>
+      <w:r>
+        <w:t>, JPMorgan Chase Bank, N.A.</w:t>
+      </w:r>
+    </w:p>
+    <w:p>
+      <w:pPr>
+        <w:pStyle w:val="RelatedWork"/>
+        <w:tabs>
+          <w:tab w:val="num" w:pos="1440"/>
+        </w:tabs>
+      </w:pPr>
+      <w:r>
+        <w:t xml:space="preserve">Brandon Hoffman, </w:t>
+      </w:r>
+      <w:proofErr w:type="spellStart"/>
+      <w:r>
+        <w:t>Lumeta</w:t>
+      </w:r>
+      <w:proofErr w:type="spellEnd"/>
+      <w:r>
+        <w:t xml:space="preserve"> Corporation</w:t>
+      </w:r>
+    </w:p>
+    <w:p>
+      <w:pPr>
+        <w:pStyle w:val="RelatedWork"/>
+        <w:tabs>
+          <w:tab w:val="num" w:pos="1440"/>
+        </w:tabs>
+      </w:pPr>
+      <w:r>
+        <w:t xml:space="preserve">Jonathan Baker, </w:t>
+      </w:r>
+      <w:proofErr w:type="spellStart"/>
+      <w:r>
+        <w:t>Mitre</w:t>
+      </w:r>
+      <w:proofErr w:type="spellEnd"/>
+      <w:r>
+        <w:t xml:space="preserve"> Corporation</w:t>
+      </w:r>
+    </w:p>
+    <w:p>
+      <w:pPr>
+        <w:pStyle w:val="RelatedWork"/>
+        <w:tabs>
+          <w:tab w:val="num" w:pos="1440"/>
+        </w:tabs>
+      </w:pPr>
+      <w:r>
+        <w:t xml:space="preserve">Sean Barnum, </w:t>
+      </w:r>
+      <w:proofErr w:type="spellStart"/>
+      <w:r>
+        <w:t>Mitre</w:t>
+      </w:r>
+      <w:proofErr w:type="spellEnd"/>
+      <w:r>
+        <w:t xml:space="preserve"> Corporation</w:t>
+      </w:r>
+    </w:p>
+    <w:p>
+      <w:pPr>
+        <w:pStyle w:val="RelatedWork"/>
+        <w:tabs>
+          <w:tab w:val="num" w:pos="1440"/>
+        </w:tabs>
+      </w:pPr>
+      <w:r>
+        <w:t xml:space="preserve">Desiree Beck, </w:t>
+      </w:r>
+      <w:proofErr w:type="spellStart"/>
+      <w:r>
+        <w:t>Mitre</w:t>
+      </w:r>
+      <w:proofErr w:type="spellEnd"/>
+      <w:r>
+        <w:t xml:space="preserve"> Corporation</w:t>
+      </w:r>
+    </w:p>
+    <w:p>
+      <w:pPr>
+        <w:pStyle w:val="RelatedWork"/>
+        <w:tabs>
+          <w:tab w:val="num" w:pos="1440"/>
+        </w:tabs>
+      </w:pPr>
+      <w:r>
+        <w:t xml:space="preserve">Mark Davidson, </w:t>
+      </w:r>
+      <w:proofErr w:type="spellStart"/>
+      <w:r>
+        <w:t>Mitre</w:t>
+      </w:r>
+      <w:proofErr w:type="spellEnd"/>
+      <w:r>
+        <w:t xml:space="preserve"> Corporation</w:t>
+      </w:r>
+    </w:p>
+    <w:p>
+      <w:pPr>
+        <w:pStyle w:val="RelatedWork"/>
+        <w:tabs>
+          <w:tab w:val="num" w:pos="1440"/>
+        </w:tabs>
+      </w:pPr>
+      <w:r>
+        <w:t xml:space="preserve">Jasen Jacobsen, </w:t>
+      </w:r>
+      <w:proofErr w:type="spellStart"/>
+      <w:r>
+        <w:t>Mitre</w:t>
+      </w:r>
+      <w:proofErr w:type="spellEnd"/>
+      <w:r>
+        <w:t xml:space="preserve"> Corporation</w:t>
+      </w:r>
+    </w:p>
+    <w:p>
+      <w:pPr>
+        <w:pStyle w:val="RelatedWork"/>
+        <w:tabs>
+          <w:tab w:val="num" w:pos="1440"/>
+        </w:tabs>
+      </w:pPr>
+      <w:r>
+        <w:t xml:space="preserve">Ivan </w:t>
+      </w:r>
+      <w:proofErr w:type="spellStart"/>
+      <w:r>
+        <w:t>Kirillov</w:t>
+      </w:r>
+      <w:proofErr w:type="spellEnd"/>
+      <w:r>
+        <w:t xml:space="preserve">, </w:t>
+      </w:r>
+      <w:proofErr w:type="spellStart"/>
+      <w:r>
+        <w:t>Mitre</w:t>
+      </w:r>
+      <w:proofErr w:type="spellEnd"/>
+      <w:r>
+        <w:t xml:space="preserve"> Corporation</w:t>
+      </w:r>
+    </w:p>
+    <w:p>
+      <w:pPr>
+        <w:pStyle w:val="RelatedWork"/>
+        <w:tabs>
+          <w:tab w:val="num" w:pos="1440"/>
+        </w:tabs>
+      </w:pPr>
+      <w:r>
+        <w:t xml:space="preserve">Richard Piazza, </w:t>
+      </w:r>
+      <w:proofErr w:type="spellStart"/>
+      <w:r>
+        <w:t>Mitre</w:t>
+      </w:r>
+      <w:proofErr w:type="spellEnd"/>
+      <w:r>
+        <w:t xml:space="preserve"> Corporation</w:t>
+      </w:r>
+    </w:p>
+    <w:p>
+      <w:pPr>
+        <w:pStyle w:val="RelatedWork"/>
+        <w:tabs>
+          <w:tab w:val="num" w:pos="1440"/>
+        </w:tabs>
+      </w:pPr>
+      <w:r>
+        <w:t xml:space="preserve">Jon </w:t>
+      </w:r>
+      <w:proofErr w:type="spellStart"/>
+      <w:r>
+        <w:t>Salwen</w:t>
+      </w:r>
+      <w:proofErr w:type="spellEnd"/>
+      <w:r>
+        <w:t xml:space="preserve">, </w:t>
+      </w:r>
+      <w:proofErr w:type="spellStart"/>
+      <w:r>
+        <w:t>Mitre</w:t>
+      </w:r>
+      <w:proofErr w:type="spellEnd"/>
+      <w:r>
+        <w:t xml:space="preserve"> Corporation</w:t>
+      </w:r>
+    </w:p>
+    <w:p>
+      <w:pPr>
+        <w:pStyle w:val="RelatedWork"/>
+        <w:tabs>
+          <w:tab w:val="num" w:pos="1440"/>
+        </w:tabs>
+      </w:pPr>
+      <w:r>
+        <w:t xml:space="preserve">Charles Schmidt, </w:t>
+      </w:r>
+      <w:proofErr w:type="spellStart"/>
+      <w:r>
+        <w:t>Mitre</w:t>
+      </w:r>
+      <w:proofErr w:type="spellEnd"/>
+      <w:r>
+        <w:t xml:space="preserve"> Corporation</w:t>
+      </w:r>
+    </w:p>
+    <w:p>
+      <w:pPr>
+        <w:pStyle w:val="RelatedWork"/>
+        <w:tabs>
+          <w:tab w:val="num" w:pos="1440"/>
+        </w:tabs>
+      </w:pPr>
+      <w:r>
+        <w:t xml:space="preserve">Bryan Worrell, </w:t>
+      </w:r>
+      <w:proofErr w:type="spellStart"/>
+      <w:r>
+        <w:t>Mitre</w:t>
+      </w:r>
+      <w:proofErr w:type="spellEnd"/>
+      <w:r>
+        <w:t xml:space="preserve"> Corporation</w:t>
       </w:r>
     </w:p>
     <w:p>
@@ -4683,18 +5424,42 @@
       </w:pPr>
       <w:r>
         <w:lastRenderedPageBreak/>
-        <w:t>John Wunder, Mitre Corporation</w:t>
-      </w:r>
-    </w:p>
-    <w:p>
-      <w:pPr>
-        <w:pStyle w:val="RelatedWork"/>
-        <w:tabs>
-          <w:tab w:val="num" w:pos="1440"/>
-        </w:tabs>
-      </w:pPr>
-      <w:r>
-        <w:t>Jackson Wynn, Mitre Corporation</w:t>
+        <w:t xml:space="preserve">John </w:t>
+      </w:r>
+      <w:proofErr w:type="spellStart"/>
+      <w:r>
+        <w:t>Wunder</w:t>
+      </w:r>
+      <w:proofErr w:type="spellEnd"/>
+      <w:r>
+        <w:t xml:space="preserve">, </w:t>
+      </w:r>
+      <w:proofErr w:type="spellStart"/>
+      <w:r>
+        <w:t>Mitre</w:t>
+      </w:r>
+      <w:proofErr w:type="spellEnd"/>
+      <w:r>
+        <w:t xml:space="preserve"> Corporation</w:t>
+      </w:r>
+    </w:p>
+    <w:p>
+      <w:pPr>
+        <w:pStyle w:val="RelatedWork"/>
+        <w:tabs>
+          <w:tab w:val="num" w:pos="1440"/>
+        </w:tabs>
+      </w:pPr>
+      <w:r>
+        <w:t xml:space="preserve">Jackson Wynn, </w:t>
+      </w:r>
+      <w:proofErr w:type="spellStart"/>
+      <w:r>
+        <w:t>Mitre</w:t>
+      </w:r>
+      <w:proofErr w:type="spellEnd"/>
+      <w:r>
+        <w:t xml:space="preserve"> Corporation</w:t>
       </w:r>
     </w:p>
     <w:p>
@@ -4716,7 +5481,15 @@
         </w:tabs>
       </w:pPr>
       <w:r>
-        <w:t>Scott Algeier, National Council of ISACs (NCI)</w:t>
+        <w:t xml:space="preserve">Scott </w:t>
+      </w:r>
+      <w:proofErr w:type="spellStart"/>
+      <w:r>
+        <w:t>Algeier</w:t>
+      </w:r>
+      <w:proofErr w:type="spellEnd"/>
+      <w:r>
+        <w:t>, National Council of ISACs (NCI)</w:t>
       </w:r>
     </w:p>
     <w:p>
@@ -4782,18 +5555,34 @@
         </w:tabs>
       </w:pPr>
       <w:r>
-        <w:t>Takahiro Kakumaru, NEC Corporation</w:t>
-      </w:r>
-    </w:p>
-    <w:p>
-      <w:pPr>
-        <w:pStyle w:val="RelatedWork"/>
-        <w:tabs>
-          <w:tab w:val="num" w:pos="1440"/>
-        </w:tabs>
-      </w:pPr>
-      <w:r>
-        <w:t>Lauri Korts-Pärn, NEC Corporation</w:t>
+        <w:t xml:space="preserve">Takahiro </w:t>
+      </w:r>
+      <w:proofErr w:type="spellStart"/>
+      <w:r>
+        <w:t>Kakumaru</w:t>
+      </w:r>
+      <w:proofErr w:type="spellEnd"/>
+      <w:r>
+        <w:t>, NEC Corporation</w:t>
+      </w:r>
+    </w:p>
+    <w:p>
+      <w:pPr>
+        <w:pStyle w:val="RelatedWork"/>
+        <w:tabs>
+          <w:tab w:val="num" w:pos="1440"/>
+        </w:tabs>
+      </w:pPr>
+      <w:r>
+        <w:t xml:space="preserve">Lauri </w:t>
+      </w:r>
+      <w:proofErr w:type="spellStart"/>
+      <w:r>
+        <w:t>Korts-Pärn</w:t>
+      </w:r>
+      <w:proofErr w:type="spellEnd"/>
+      <w:r>
+        <w:t>, NEC Corporation</w:t>
       </w:r>
     </w:p>
     <w:p>
@@ -4848,18 +5637,34 @@
         </w:tabs>
       </w:pPr>
       <w:r>
-        <w:t>Phil Cutforth, New Zealand Government</w:t>
-      </w:r>
-    </w:p>
-    <w:p>
-      <w:pPr>
-        <w:pStyle w:val="RelatedWork"/>
-        <w:tabs>
-          <w:tab w:val="num" w:pos="1440"/>
-        </w:tabs>
-      </w:pPr>
-      <w:r>
-        <w:t>Nat Sakimura, Nomura Research Institute, Ltd. (NRI)</w:t>
+        <w:t xml:space="preserve">Phil </w:t>
+      </w:r>
+      <w:proofErr w:type="spellStart"/>
+      <w:r>
+        <w:t>Cutforth</w:t>
+      </w:r>
+      <w:proofErr w:type="spellEnd"/>
+      <w:r>
+        <w:t>, New Zealand Government</w:t>
+      </w:r>
+    </w:p>
+    <w:p>
+      <w:pPr>
+        <w:pStyle w:val="RelatedWork"/>
+        <w:tabs>
+          <w:tab w:val="num" w:pos="1440"/>
+        </w:tabs>
+      </w:pPr>
+      <w:r>
+        <w:t xml:space="preserve">Nat </w:t>
+      </w:r>
+      <w:proofErr w:type="spellStart"/>
+      <w:r>
+        <w:t>Sakimura</w:t>
+      </w:r>
+      <w:proofErr w:type="spellEnd"/>
+      <w:r>
+        <w:t>, Nomura Research Institute, Ltd. (NRI)</w:t>
       </w:r>
     </w:p>
     <w:p>
@@ -4925,51 +5730,96 @@
         </w:tabs>
       </w:pPr>
       <w:r>
-        <w:t>Cory Casanave, Object Management Group</w:t>
-      </w:r>
-    </w:p>
-    <w:p>
-      <w:pPr>
-        <w:pStyle w:val="RelatedWork"/>
-        <w:tabs>
-          <w:tab w:val="num" w:pos="1440"/>
-        </w:tabs>
-      </w:pPr>
-      <w:r>
-        <w:t>Don Thibeau, Open Identity Exchange</w:t>
-      </w:r>
-    </w:p>
-    <w:p>
-      <w:pPr>
-        <w:pStyle w:val="RelatedWork"/>
-        <w:tabs>
-          <w:tab w:val="num" w:pos="1440"/>
-        </w:tabs>
-      </w:pPr>
-      <w:r>
-        <w:t>Johnny Gau, Oracle</w:t>
-      </w:r>
-    </w:p>
-    <w:p>
-      <w:pPr>
-        <w:pStyle w:val="RelatedWork"/>
-        <w:tabs>
-          <w:tab w:val="num" w:pos="1440"/>
-        </w:tabs>
-      </w:pPr>
-      <w:r>
-        <w:t>Vishaal Hariprasad, Palo Alto Networks</w:t>
-      </w:r>
-    </w:p>
-    <w:p>
-      <w:pPr>
-        <w:pStyle w:val="RelatedWork"/>
-        <w:tabs>
-          <w:tab w:val="num" w:pos="1440"/>
-        </w:tabs>
-      </w:pPr>
-      <w:r>
-        <w:t>John Tolbert, Queralt, Inc.</w:t>
+        <w:t xml:space="preserve">Cory </w:t>
+      </w:r>
+      <w:proofErr w:type="spellStart"/>
+      <w:r>
+        <w:t>Casanave</w:t>
+      </w:r>
+      <w:proofErr w:type="spellEnd"/>
+      <w:r>
+        <w:t>, Object Management Group</w:t>
+      </w:r>
+    </w:p>
+    <w:p>
+      <w:pPr>
+        <w:pStyle w:val="RelatedWork"/>
+        <w:tabs>
+          <w:tab w:val="num" w:pos="1440"/>
+        </w:tabs>
+      </w:pPr>
+      <w:r>
+        <w:t xml:space="preserve">Don </w:t>
+      </w:r>
+      <w:proofErr w:type="spellStart"/>
+      <w:r>
+        <w:t>Thibeau</w:t>
+      </w:r>
+      <w:proofErr w:type="spellEnd"/>
+      <w:r>
+        <w:t>, Open Identity Exchange</w:t>
+      </w:r>
+    </w:p>
+    <w:p>
+      <w:pPr>
+        <w:pStyle w:val="RelatedWork"/>
+        <w:tabs>
+          <w:tab w:val="num" w:pos="1440"/>
+        </w:tabs>
+      </w:pPr>
+      <w:r>
+        <w:t xml:space="preserve">Johnny </w:t>
+      </w:r>
+      <w:proofErr w:type="spellStart"/>
+      <w:r>
+        <w:t>Gau</w:t>
+      </w:r>
+      <w:proofErr w:type="spellEnd"/>
+      <w:r>
+        <w:t>, Oracle</w:t>
+      </w:r>
+    </w:p>
+    <w:p>
+      <w:pPr>
+        <w:pStyle w:val="RelatedWork"/>
+        <w:tabs>
+          <w:tab w:val="num" w:pos="1440"/>
+        </w:tabs>
+      </w:pPr>
+      <w:proofErr w:type="spellStart"/>
+      <w:r>
+        <w:t>Vishaal</w:t>
+      </w:r>
+      <w:proofErr w:type="spellEnd"/>
+      <w:r>
+        <w:t xml:space="preserve"> </w:t>
+      </w:r>
+      <w:proofErr w:type="spellStart"/>
+      <w:r>
+        <w:t>Hariprasad</w:t>
+      </w:r>
+      <w:proofErr w:type="spellEnd"/>
+      <w:r>
+        <w:t>, Palo Alto Networks</w:t>
+      </w:r>
+    </w:p>
+    <w:p>
+      <w:pPr>
+        <w:pStyle w:val="RelatedWork"/>
+        <w:tabs>
+          <w:tab w:val="num" w:pos="1440"/>
+        </w:tabs>
+      </w:pPr>
+      <w:r>
+        <w:t xml:space="preserve">John Tolbert, </w:t>
+      </w:r>
+      <w:proofErr w:type="spellStart"/>
+      <w:r>
+        <w:t>Queralt</w:t>
+      </w:r>
+      <w:proofErr w:type="spellEnd"/>
+      <w:r>
+        <w:t>, Inc.</w:t>
       </w:r>
     </w:p>
     <w:p>
@@ -4991,19 +5841,32 @@
         </w:tabs>
       </w:pPr>
       <w:r>
-        <w:t>Daniel Wyschogrod, Raytheon Company-SAS</w:t>
-      </w:r>
-    </w:p>
-    <w:p>
-      <w:pPr>
-        <w:pStyle w:val="RelatedWork"/>
-        <w:tabs>
-          <w:tab w:val="num" w:pos="1440"/>
-        </w:tabs>
-      </w:pPr>
-      <w:r>
-        <w:t>Ted Julian, Resilient Systems, Inc..</w:t>
-      </w:r>
+        <w:t xml:space="preserve">Daniel </w:t>
+      </w:r>
+      <w:proofErr w:type="spellStart"/>
+      <w:r>
+        <w:t>Wyschogrod</w:t>
+      </w:r>
+      <w:proofErr w:type="spellEnd"/>
+      <w:r>
+        <w:t>, Raytheon Company-SAS</w:t>
+      </w:r>
+    </w:p>
+    <w:p>
+      <w:pPr>
+        <w:pStyle w:val="RelatedWork"/>
+        <w:tabs>
+          <w:tab w:val="num" w:pos="1440"/>
+        </w:tabs>
+      </w:pPr>
+      <w:r>
+        <w:t xml:space="preserve">Ted Julian, Resilient Systems, </w:t>
+      </w:r>
+      <w:proofErr w:type="gramStart"/>
+      <w:r>
+        <w:t>Inc..</w:t>
+      </w:r>
+      <w:proofErr w:type="gramEnd"/>
     </w:p>
     <w:p>
       <w:pPr>
@@ -5024,250 +5887,421 @@
         </w:tabs>
       </w:pPr>
       <w:r>
-        <w:t>Igor Baikalov, Securonix</w:t>
-      </w:r>
-    </w:p>
-    <w:p>
-      <w:pPr>
-        <w:pStyle w:val="RelatedWork"/>
-        <w:tabs>
-          <w:tab w:val="num" w:pos="1440"/>
-        </w:tabs>
-      </w:pPr>
-      <w:r>
-        <w:t>Bernd Grobauer, Siemens AG</w:t>
-      </w:r>
-    </w:p>
-    <w:p>
-      <w:pPr>
-        <w:pStyle w:val="RelatedWork"/>
-        <w:tabs>
-          <w:tab w:val="num" w:pos="1440"/>
-        </w:tabs>
-      </w:pPr>
-      <w:r>
-        <w:t>John Anderson, Soltra</w:t>
-      </w:r>
-    </w:p>
-    <w:p>
-      <w:pPr>
-        <w:pStyle w:val="RelatedWork"/>
-        <w:tabs>
-          <w:tab w:val="num" w:pos="1440"/>
-        </w:tabs>
-      </w:pPr>
-      <w:r>
-        <w:t>Aishwarya Asok Kumar, Soltra</w:t>
-      </w:r>
-    </w:p>
-    <w:p>
-      <w:pPr>
-        <w:pStyle w:val="RelatedWork"/>
-        <w:tabs>
-          <w:tab w:val="num" w:pos="1440"/>
-        </w:tabs>
-      </w:pPr>
-      <w:r>
-        <w:t>Peter Ayasse, Soltra</w:t>
-      </w:r>
-    </w:p>
-    <w:p>
-      <w:pPr>
-        <w:pStyle w:val="RelatedWork"/>
-        <w:tabs>
-          <w:tab w:val="num" w:pos="1440"/>
-        </w:tabs>
-      </w:pPr>
-      <w:r>
-        <w:t>Jeff Beekman, Soltra</w:t>
-      </w:r>
-    </w:p>
-    <w:p>
-      <w:pPr>
-        <w:pStyle w:val="RelatedWork"/>
-        <w:tabs>
-          <w:tab w:val="num" w:pos="1440"/>
-        </w:tabs>
-      </w:pPr>
-      <w:r>
-        <w:t>Jonathan Bush, Soltra</w:t>
-      </w:r>
-    </w:p>
-    <w:p>
-      <w:pPr>
-        <w:pStyle w:val="RelatedWork"/>
-        <w:tabs>
-          <w:tab w:val="num" w:pos="1440"/>
-        </w:tabs>
-      </w:pPr>
-      <w:r>
-        <w:t>Michael Butt, Soltra</w:t>
-      </w:r>
-    </w:p>
-    <w:p>
-      <w:pPr>
-        <w:pStyle w:val="RelatedWork"/>
-        <w:tabs>
-          <w:tab w:val="num" w:pos="1440"/>
-        </w:tabs>
-      </w:pPr>
-      <w:r>
-        <w:t>Cynthia Camacho, Soltra</w:t>
-      </w:r>
-    </w:p>
-    <w:p>
-      <w:pPr>
-        <w:pStyle w:val="RelatedWork"/>
-        <w:tabs>
-          <w:tab w:val="num" w:pos="1440"/>
-        </w:tabs>
-      </w:pPr>
-      <w:r>
-        <w:t>Aharon Chernin, Soltra</w:t>
-      </w:r>
-    </w:p>
-    <w:p>
-      <w:pPr>
-        <w:pStyle w:val="RelatedWork"/>
-        <w:tabs>
-          <w:tab w:val="num" w:pos="1440"/>
-        </w:tabs>
-      </w:pPr>
-      <w:r>
-        <w:t>Mark Clancy, Soltra</w:t>
-      </w:r>
-    </w:p>
-    <w:p>
-      <w:pPr>
-        <w:pStyle w:val="RelatedWork"/>
-        <w:tabs>
-          <w:tab w:val="num" w:pos="1440"/>
-        </w:tabs>
-      </w:pPr>
-      <w:r>
-        <w:t>Brady Cotton, Soltra</w:t>
-      </w:r>
-    </w:p>
-    <w:p>
-      <w:pPr>
-        <w:pStyle w:val="RelatedWork"/>
-        <w:tabs>
-          <w:tab w:val="num" w:pos="1440"/>
-        </w:tabs>
-      </w:pPr>
-      <w:r>
-        <w:t>Trey Darley, Soltra</w:t>
-      </w:r>
-    </w:p>
-    <w:p>
-      <w:pPr>
-        <w:pStyle w:val="RelatedWork"/>
-        <w:tabs>
-          <w:tab w:val="num" w:pos="1440"/>
-        </w:tabs>
-      </w:pPr>
-      <w:r>
-        <w:t>Paul Dion, Soltra</w:t>
-      </w:r>
-    </w:p>
-    <w:p>
-      <w:pPr>
-        <w:pStyle w:val="RelatedWork"/>
-        <w:tabs>
-          <w:tab w:val="num" w:pos="1440"/>
-        </w:tabs>
-      </w:pPr>
-      <w:r>
-        <w:t>Daniel Dye, Soltra</w:t>
-      </w:r>
-    </w:p>
-    <w:p>
-      <w:pPr>
-        <w:pStyle w:val="RelatedWork"/>
-        <w:tabs>
-          <w:tab w:val="num" w:pos="1440"/>
-        </w:tabs>
-      </w:pPr>
-      <w:r>
-        <w:t>Brandon Hanes, Soltra</w:t>
-      </w:r>
-    </w:p>
-    <w:p>
-      <w:pPr>
-        <w:pStyle w:val="RelatedWork"/>
-        <w:tabs>
-          <w:tab w:val="num" w:pos="1440"/>
-        </w:tabs>
-      </w:pPr>
-      <w:r>
-        <w:t>Robert Hutto, Soltra</w:t>
-      </w:r>
-    </w:p>
-    <w:p>
-      <w:pPr>
-        <w:pStyle w:val="RelatedWork"/>
-        <w:tabs>
-          <w:tab w:val="num" w:pos="1440"/>
-        </w:tabs>
-      </w:pPr>
-      <w:r>
-        <w:t>Ali Khan, Soltra</w:t>
-      </w:r>
-    </w:p>
-    <w:p>
-      <w:pPr>
-        <w:pStyle w:val="RelatedWork"/>
-        <w:tabs>
-          <w:tab w:val="num" w:pos="1440"/>
-        </w:tabs>
-      </w:pPr>
-      <w:r>
-        <w:t>Chris Kiehl, Soltra</w:t>
-      </w:r>
-    </w:p>
-    <w:p>
-      <w:pPr>
-        <w:pStyle w:val="RelatedWork"/>
-        <w:tabs>
-          <w:tab w:val="num" w:pos="1440"/>
-        </w:tabs>
-      </w:pPr>
-      <w:r>
-        <w:t>Michael Pepin, Soltra</w:t>
-      </w:r>
-    </w:p>
-    <w:p>
-      <w:pPr>
-        <w:pStyle w:val="RelatedWork"/>
-        <w:tabs>
-          <w:tab w:val="num" w:pos="1440"/>
-        </w:tabs>
-      </w:pPr>
-      <w:r>
-        <w:t>Natalie Suarez, Soltra</w:t>
-      </w:r>
-    </w:p>
-    <w:p>
-      <w:pPr>
-        <w:pStyle w:val="RelatedWork"/>
-        <w:tabs>
-          <w:tab w:val="num" w:pos="1440"/>
-        </w:tabs>
-      </w:pPr>
-      <w:r>
-        <w:t>David Waters, Soltra</w:t>
-      </w:r>
-    </w:p>
-    <w:p>
-      <w:pPr>
-        <w:pStyle w:val="RelatedWork"/>
-        <w:tabs>
-          <w:tab w:val="num" w:pos="1440"/>
-        </w:tabs>
-      </w:pPr>
-      <w:r>
-        <w:t>Chip Wickenden, Soltra</w:t>
-      </w:r>
+        <w:t xml:space="preserve">Igor </w:t>
+      </w:r>
+      <w:proofErr w:type="spellStart"/>
+      <w:r>
+        <w:t>Baikalov</w:t>
+      </w:r>
+      <w:proofErr w:type="spellEnd"/>
+      <w:r>
+        <w:t xml:space="preserve">, </w:t>
+      </w:r>
+      <w:proofErr w:type="spellStart"/>
+      <w:r>
+        <w:t>Securonix</w:t>
+      </w:r>
+      <w:proofErr w:type="spellEnd"/>
+    </w:p>
+    <w:p>
+      <w:pPr>
+        <w:pStyle w:val="RelatedWork"/>
+        <w:tabs>
+          <w:tab w:val="num" w:pos="1440"/>
+        </w:tabs>
+      </w:pPr>
+      <w:r>
+        <w:t xml:space="preserve">Bernd </w:t>
+      </w:r>
+      <w:proofErr w:type="spellStart"/>
+      <w:r>
+        <w:t>Grobauer</w:t>
+      </w:r>
+      <w:proofErr w:type="spellEnd"/>
+      <w:r>
+        <w:t>, Siemens AG</w:t>
+      </w:r>
+    </w:p>
+    <w:p>
+      <w:pPr>
+        <w:pStyle w:val="RelatedWork"/>
+        <w:tabs>
+          <w:tab w:val="num" w:pos="1440"/>
+        </w:tabs>
+      </w:pPr>
+      <w:r>
+        <w:t xml:space="preserve">John Anderson, </w:t>
+      </w:r>
+      <w:proofErr w:type="spellStart"/>
+      <w:r>
+        <w:t>Soltra</w:t>
+      </w:r>
+      <w:proofErr w:type="spellEnd"/>
+    </w:p>
+    <w:p>
+      <w:pPr>
+        <w:pStyle w:val="RelatedWork"/>
+        <w:tabs>
+          <w:tab w:val="num" w:pos="1440"/>
+        </w:tabs>
+      </w:pPr>
+      <w:proofErr w:type="spellStart"/>
+      <w:r>
+        <w:t>Aishwarya</w:t>
+      </w:r>
+      <w:proofErr w:type="spellEnd"/>
+      <w:r>
+        <w:t xml:space="preserve"> </w:t>
+      </w:r>
+      <w:proofErr w:type="spellStart"/>
+      <w:r>
+        <w:t>Asok</w:t>
+      </w:r>
+      <w:proofErr w:type="spellEnd"/>
+      <w:r>
+        <w:t xml:space="preserve"> Kumar, </w:t>
+      </w:r>
+      <w:proofErr w:type="spellStart"/>
+      <w:r>
+        <w:t>Soltra</w:t>
+      </w:r>
+      <w:proofErr w:type="spellEnd"/>
+    </w:p>
+    <w:p>
+      <w:pPr>
+        <w:pStyle w:val="RelatedWork"/>
+        <w:tabs>
+          <w:tab w:val="num" w:pos="1440"/>
+        </w:tabs>
+      </w:pPr>
+      <w:r>
+        <w:t xml:space="preserve">Peter </w:t>
+      </w:r>
+      <w:proofErr w:type="spellStart"/>
+      <w:r>
+        <w:t>Ayasse</w:t>
+      </w:r>
+      <w:proofErr w:type="spellEnd"/>
+      <w:r>
+        <w:t xml:space="preserve">, </w:t>
+      </w:r>
+      <w:proofErr w:type="spellStart"/>
+      <w:r>
+        <w:t>Soltra</w:t>
+      </w:r>
+      <w:proofErr w:type="spellEnd"/>
+    </w:p>
+    <w:p>
+      <w:pPr>
+        <w:pStyle w:val="RelatedWork"/>
+        <w:tabs>
+          <w:tab w:val="num" w:pos="1440"/>
+        </w:tabs>
+      </w:pPr>
+      <w:r>
+        <w:t xml:space="preserve">Jeff Beekman, </w:t>
+      </w:r>
+      <w:proofErr w:type="spellStart"/>
+      <w:r>
+        <w:t>Soltra</w:t>
+      </w:r>
+      <w:proofErr w:type="spellEnd"/>
+    </w:p>
+    <w:p>
+      <w:pPr>
+        <w:pStyle w:val="RelatedWork"/>
+        <w:tabs>
+          <w:tab w:val="num" w:pos="1440"/>
+        </w:tabs>
+      </w:pPr>
+      <w:r>
+        <w:t xml:space="preserve">Jonathan Bush, </w:t>
+      </w:r>
+      <w:proofErr w:type="spellStart"/>
+      <w:r>
+        <w:t>Soltra</w:t>
+      </w:r>
+      <w:proofErr w:type="spellEnd"/>
+    </w:p>
+    <w:p>
+      <w:pPr>
+        <w:pStyle w:val="RelatedWork"/>
+        <w:tabs>
+          <w:tab w:val="num" w:pos="1440"/>
+        </w:tabs>
+      </w:pPr>
+      <w:r>
+        <w:t xml:space="preserve">Michael Butt, </w:t>
+      </w:r>
+      <w:proofErr w:type="spellStart"/>
+      <w:r>
+        <w:t>Soltra</w:t>
+      </w:r>
+      <w:proofErr w:type="spellEnd"/>
+    </w:p>
+    <w:p>
+      <w:pPr>
+        <w:pStyle w:val="RelatedWork"/>
+        <w:tabs>
+          <w:tab w:val="num" w:pos="1440"/>
+        </w:tabs>
+      </w:pPr>
+      <w:r>
+        <w:t xml:space="preserve">Cynthia Camacho, </w:t>
+      </w:r>
+      <w:proofErr w:type="spellStart"/>
+      <w:r>
+        <w:t>Soltra</w:t>
+      </w:r>
+      <w:proofErr w:type="spellEnd"/>
+    </w:p>
+    <w:p>
+      <w:pPr>
+        <w:pStyle w:val="RelatedWork"/>
+        <w:tabs>
+          <w:tab w:val="num" w:pos="1440"/>
+        </w:tabs>
+      </w:pPr>
+      <w:r>
+        <w:t xml:space="preserve">Aharon Chernin, </w:t>
+      </w:r>
+      <w:proofErr w:type="spellStart"/>
+      <w:r>
+        <w:t>Soltra</w:t>
+      </w:r>
+      <w:proofErr w:type="spellEnd"/>
+    </w:p>
+    <w:p>
+      <w:pPr>
+        <w:pStyle w:val="RelatedWork"/>
+        <w:tabs>
+          <w:tab w:val="num" w:pos="1440"/>
+        </w:tabs>
+      </w:pPr>
+      <w:r>
+        <w:t xml:space="preserve">Mark Clancy, </w:t>
+      </w:r>
+      <w:proofErr w:type="spellStart"/>
+      <w:r>
+        <w:t>Soltra</w:t>
+      </w:r>
+      <w:proofErr w:type="spellEnd"/>
+    </w:p>
+    <w:p>
+      <w:pPr>
+        <w:pStyle w:val="RelatedWork"/>
+        <w:tabs>
+          <w:tab w:val="num" w:pos="1440"/>
+        </w:tabs>
+      </w:pPr>
+      <w:r>
+        <w:t xml:space="preserve">Brady Cotton, </w:t>
+      </w:r>
+      <w:proofErr w:type="spellStart"/>
+      <w:r>
+        <w:t>Soltra</w:t>
+      </w:r>
+      <w:proofErr w:type="spellEnd"/>
+    </w:p>
+    <w:p>
+      <w:pPr>
+        <w:pStyle w:val="RelatedWork"/>
+        <w:tabs>
+          <w:tab w:val="num" w:pos="1440"/>
+        </w:tabs>
+      </w:pPr>
+      <w:r>
+        <w:t xml:space="preserve">Trey Darley, </w:t>
+      </w:r>
+      <w:proofErr w:type="spellStart"/>
+      <w:r>
+        <w:t>Soltra</w:t>
+      </w:r>
+      <w:proofErr w:type="spellEnd"/>
+    </w:p>
+    <w:p>
+      <w:pPr>
+        <w:pStyle w:val="RelatedWork"/>
+        <w:tabs>
+          <w:tab w:val="num" w:pos="1440"/>
+        </w:tabs>
+      </w:pPr>
+      <w:r>
+        <w:t xml:space="preserve">Paul Dion, </w:t>
+      </w:r>
+      <w:proofErr w:type="spellStart"/>
+      <w:r>
+        <w:t>Soltra</w:t>
+      </w:r>
+      <w:proofErr w:type="spellEnd"/>
+    </w:p>
+    <w:p>
+      <w:pPr>
+        <w:pStyle w:val="RelatedWork"/>
+        <w:tabs>
+          <w:tab w:val="num" w:pos="1440"/>
+        </w:tabs>
+      </w:pPr>
+      <w:r>
+        <w:t xml:space="preserve">Daniel Dye, </w:t>
+      </w:r>
+      <w:proofErr w:type="spellStart"/>
+      <w:r>
+        <w:t>Soltra</w:t>
+      </w:r>
+      <w:proofErr w:type="spellEnd"/>
+    </w:p>
+    <w:p>
+      <w:pPr>
+        <w:pStyle w:val="RelatedWork"/>
+        <w:tabs>
+          <w:tab w:val="num" w:pos="1440"/>
+        </w:tabs>
+      </w:pPr>
+      <w:r>
+        <w:t xml:space="preserve">Brandon Hanes, </w:t>
+      </w:r>
+      <w:proofErr w:type="spellStart"/>
+      <w:r>
+        <w:t>Soltra</w:t>
+      </w:r>
+      <w:proofErr w:type="spellEnd"/>
+    </w:p>
+    <w:p>
+      <w:pPr>
+        <w:pStyle w:val="RelatedWork"/>
+        <w:tabs>
+          <w:tab w:val="num" w:pos="1440"/>
+        </w:tabs>
+      </w:pPr>
+      <w:r>
+        <w:t xml:space="preserve">Robert </w:t>
+      </w:r>
+      <w:proofErr w:type="spellStart"/>
+      <w:r>
+        <w:t>Hutto</w:t>
+      </w:r>
+      <w:proofErr w:type="spellEnd"/>
+      <w:r>
+        <w:t xml:space="preserve">, </w:t>
+      </w:r>
+      <w:proofErr w:type="spellStart"/>
+      <w:r>
+        <w:t>Soltra</w:t>
+      </w:r>
+      <w:proofErr w:type="spellEnd"/>
+    </w:p>
+    <w:p>
+      <w:pPr>
+        <w:pStyle w:val="RelatedWork"/>
+        <w:tabs>
+          <w:tab w:val="num" w:pos="1440"/>
+        </w:tabs>
+      </w:pPr>
+      <w:r>
+        <w:t xml:space="preserve">Ali Khan, </w:t>
+      </w:r>
+      <w:proofErr w:type="spellStart"/>
+      <w:r>
+        <w:t>Soltra</w:t>
+      </w:r>
+      <w:proofErr w:type="spellEnd"/>
+    </w:p>
+    <w:p>
+      <w:pPr>
+        <w:pStyle w:val="RelatedWork"/>
+        <w:tabs>
+          <w:tab w:val="num" w:pos="1440"/>
+        </w:tabs>
+      </w:pPr>
+      <w:r>
+        <w:t xml:space="preserve">Chris </w:t>
+      </w:r>
+      <w:proofErr w:type="spellStart"/>
+      <w:r>
+        <w:t>Kiehl</w:t>
+      </w:r>
+      <w:proofErr w:type="spellEnd"/>
+      <w:r>
+        <w:t xml:space="preserve">, </w:t>
+      </w:r>
+      <w:proofErr w:type="spellStart"/>
+      <w:r>
+        <w:t>Soltra</w:t>
+      </w:r>
+      <w:proofErr w:type="spellEnd"/>
+    </w:p>
+    <w:p>
+      <w:pPr>
+        <w:pStyle w:val="RelatedWork"/>
+        <w:tabs>
+          <w:tab w:val="num" w:pos="1440"/>
+        </w:tabs>
+      </w:pPr>
+      <w:r>
+        <w:t xml:space="preserve">Michael Pepin, </w:t>
+      </w:r>
+      <w:proofErr w:type="spellStart"/>
+      <w:r>
+        <w:t>Soltra</w:t>
+      </w:r>
+      <w:proofErr w:type="spellEnd"/>
+    </w:p>
+    <w:p>
+      <w:pPr>
+        <w:pStyle w:val="RelatedWork"/>
+        <w:tabs>
+          <w:tab w:val="num" w:pos="1440"/>
+        </w:tabs>
+      </w:pPr>
+      <w:r>
+        <w:t xml:space="preserve">Natalie Suarez, </w:t>
+      </w:r>
+      <w:proofErr w:type="spellStart"/>
+      <w:r>
+        <w:t>Soltra</w:t>
+      </w:r>
+      <w:proofErr w:type="spellEnd"/>
+    </w:p>
+    <w:p>
+      <w:pPr>
+        <w:pStyle w:val="RelatedWork"/>
+        <w:tabs>
+          <w:tab w:val="num" w:pos="1440"/>
+        </w:tabs>
+      </w:pPr>
+      <w:r>
+        <w:t xml:space="preserve">David Waters, </w:t>
+      </w:r>
+      <w:proofErr w:type="spellStart"/>
+      <w:r>
+        <w:t>Soltra</w:t>
+      </w:r>
+      <w:proofErr w:type="spellEnd"/>
+    </w:p>
+    <w:p>
+      <w:pPr>
+        <w:pStyle w:val="RelatedWork"/>
+        <w:tabs>
+          <w:tab w:val="num" w:pos="1440"/>
+        </w:tabs>
+      </w:pPr>
+      <w:r>
+        <w:t xml:space="preserve">Chip </w:t>
+      </w:r>
+      <w:proofErr w:type="spellStart"/>
+      <w:r>
+        <w:t>Wickenden</w:t>
+      </w:r>
+      <w:proofErr w:type="spellEnd"/>
+      <w:r>
+        <w:t xml:space="preserve">, </w:t>
+      </w:r>
+      <w:proofErr w:type="spellStart"/>
+      <w:r>
+        <w:t>Soltra</w:t>
+      </w:r>
+      <w:proofErr w:type="spellEnd"/>
     </w:p>
     <w:p>
       <w:pPr>
@@ -5278,84 +6312,161 @@
       </w:pPr>
       <w:r>
         <w:lastRenderedPageBreak/>
-        <w:t>Benjamin Yates, Soltra</w:t>
-      </w:r>
-    </w:p>
-    <w:p>
-      <w:pPr>
-        <w:pStyle w:val="RelatedWork"/>
-        <w:tabs>
-          <w:tab w:val="num" w:pos="1440"/>
-        </w:tabs>
-      </w:pPr>
-      <w:r>
-        <w:t>Cedric LeRoux, Splunk Inc.</w:t>
-      </w:r>
-    </w:p>
-    <w:p>
-      <w:pPr>
-        <w:pStyle w:val="RelatedWork"/>
-        <w:tabs>
-          <w:tab w:val="num" w:pos="1440"/>
-        </w:tabs>
-      </w:pPr>
-      <w:r>
-        <w:t>Brad Lindow, Splunk Inc.</w:t>
-      </w:r>
-    </w:p>
-    <w:p>
-      <w:pPr>
-        <w:pStyle w:val="RelatedWork"/>
-        <w:tabs>
-          <w:tab w:val="num" w:pos="1440"/>
-        </w:tabs>
-      </w:pPr>
-      <w:r>
-        <w:t>Brian Luger, Splunk Inc.</w:t>
-      </w:r>
-    </w:p>
-    <w:p>
-      <w:pPr>
-        <w:pStyle w:val="RelatedWork"/>
-        <w:tabs>
-          <w:tab w:val="num" w:pos="1440"/>
-        </w:tabs>
-      </w:pPr>
-      <w:r>
-        <w:t>Jesse Trucks, Splunk Inc.</w:t>
-      </w:r>
-    </w:p>
-    <w:p>
-      <w:pPr>
-        <w:pStyle w:val="RelatedWork"/>
-        <w:tabs>
-          <w:tab w:val="num" w:pos="1440"/>
-        </w:tabs>
-      </w:pPr>
-      <w:r>
-        <w:t>Kathy Wang, Splunk Inc.</w:t>
-      </w:r>
-    </w:p>
-    <w:p>
-      <w:pPr>
-        <w:pStyle w:val="RelatedWork"/>
-        <w:tabs>
-          <w:tab w:val="num" w:pos="1440"/>
-        </w:tabs>
-      </w:pPr>
-      <w:r>
-        <w:t>Curtis Kostrosky, Symantec Corp.</w:t>
-      </w:r>
-    </w:p>
-    <w:p>
-      <w:pPr>
-        <w:pStyle w:val="RelatedWork"/>
-        <w:tabs>
-          <w:tab w:val="num" w:pos="1440"/>
-        </w:tabs>
-      </w:pPr>
-      <w:r>
-        <w:t>Greg Reaume, TELUS</w:t>
+        <w:t xml:space="preserve">Benjamin Yates, </w:t>
+      </w:r>
+      <w:proofErr w:type="spellStart"/>
+      <w:r>
+        <w:t>Soltra</w:t>
+      </w:r>
+      <w:proofErr w:type="spellEnd"/>
+    </w:p>
+    <w:p>
+      <w:pPr>
+        <w:pStyle w:val="RelatedWork"/>
+        <w:tabs>
+          <w:tab w:val="num" w:pos="1440"/>
+        </w:tabs>
+      </w:pPr>
+      <w:r>
+        <w:t xml:space="preserve">Cedric </w:t>
+      </w:r>
+      <w:proofErr w:type="spellStart"/>
+      <w:r>
+        <w:t>LeRoux</w:t>
+      </w:r>
+      <w:proofErr w:type="spellEnd"/>
+      <w:r>
+        <w:t xml:space="preserve">, </w:t>
+      </w:r>
+      <w:proofErr w:type="spellStart"/>
+      <w:r>
+        <w:t>Splunk</w:t>
+      </w:r>
+      <w:proofErr w:type="spellEnd"/>
+      <w:r>
+        <w:t xml:space="preserve"> Inc.</w:t>
+      </w:r>
+    </w:p>
+    <w:p>
+      <w:pPr>
+        <w:pStyle w:val="RelatedWork"/>
+        <w:tabs>
+          <w:tab w:val="num" w:pos="1440"/>
+        </w:tabs>
+      </w:pPr>
+      <w:r>
+        <w:t xml:space="preserve">Brad </w:t>
+      </w:r>
+      <w:proofErr w:type="spellStart"/>
+      <w:r>
+        <w:t>Lindow</w:t>
+      </w:r>
+      <w:proofErr w:type="spellEnd"/>
+      <w:r>
+        <w:t xml:space="preserve">, </w:t>
+      </w:r>
+      <w:proofErr w:type="spellStart"/>
+      <w:r>
+        <w:t>Splunk</w:t>
+      </w:r>
+      <w:proofErr w:type="spellEnd"/>
+      <w:r>
+        <w:t xml:space="preserve"> Inc.</w:t>
+      </w:r>
+    </w:p>
+    <w:p>
+      <w:pPr>
+        <w:pStyle w:val="RelatedWork"/>
+        <w:tabs>
+          <w:tab w:val="num" w:pos="1440"/>
+        </w:tabs>
+      </w:pPr>
+      <w:r>
+        <w:t xml:space="preserve">Brian Luger, </w:t>
+      </w:r>
+      <w:proofErr w:type="spellStart"/>
+      <w:r>
+        <w:t>Splunk</w:t>
+      </w:r>
+      <w:proofErr w:type="spellEnd"/>
+      <w:r>
+        <w:t xml:space="preserve"> Inc.</w:t>
+      </w:r>
+    </w:p>
+    <w:p>
+      <w:pPr>
+        <w:pStyle w:val="RelatedWork"/>
+        <w:tabs>
+          <w:tab w:val="num" w:pos="1440"/>
+        </w:tabs>
+      </w:pPr>
+      <w:r>
+        <w:t xml:space="preserve">Jesse Trucks, </w:t>
+      </w:r>
+      <w:proofErr w:type="spellStart"/>
+      <w:r>
+        <w:t>Splunk</w:t>
+      </w:r>
+      <w:proofErr w:type="spellEnd"/>
+      <w:r>
+        <w:t xml:space="preserve"> Inc.</w:t>
+      </w:r>
+    </w:p>
+    <w:p>
+      <w:pPr>
+        <w:pStyle w:val="RelatedWork"/>
+        <w:tabs>
+          <w:tab w:val="num" w:pos="1440"/>
+        </w:tabs>
+      </w:pPr>
+      <w:r>
+        <w:t xml:space="preserve">Kathy Wang, </w:t>
+      </w:r>
+      <w:proofErr w:type="spellStart"/>
+      <w:r>
+        <w:t>Splunk</w:t>
+      </w:r>
+      <w:proofErr w:type="spellEnd"/>
+      <w:r>
+        <w:t xml:space="preserve"> Inc.</w:t>
+      </w:r>
+    </w:p>
+    <w:p>
+      <w:pPr>
+        <w:pStyle w:val="RelatedWork"/>
+        <w:tabs>
+          <w:tab w:val="num" w:pos="1440"/>
+        </w:tabs>
+      </w:pPr>
+      <w:r>
+        <w:t xml:space="preserve">Curtis </w:t>
+      </w:r>
+      <w:proofErr w:type="spellStart"/>
+      <w:r>
+        <w:t>Kostrosky</w:t>
+      </w:r>
+      <w:proofErr w:type="spellEnd"/>
+      <w:r>
+        <w:t>, Symantec Corp.</w:t>
+      </w:r>
+    </w:p>
+    <w:p>
+      <w:pPr>
+        <w:pStyle w:val="RelatedWork"/>
+        <w:tabs>
+          <w:tab w:val="num" w:pos="1440"/>
+        </w:tabs>
+      </w:pPr>
+      <w:r>
+        <w:t xml:space="preserve">Greg </w:t>
+      </w:r>
+      <w:proofErr w:type="spellStart"/>
+      <w:r>
+        <w:t>Reaume</w:t>
+      </w:r>
+      <w:proofErr w:type="spellEnd"/>
+      <w:r>
+        <w:t>, TELUS</w:t>
       </w:r>
     </w:p>
     <w:p>
@@ -5410,62 +6521,136 @@
         </w:tabs>
       </w:pPr>
       <w:r>
-        <w:t>Andrew Pendergast, ThreatConnect, Inc.</w:t>
-      </w:r>
-    </w:p>
-    <w:p>
-      <w:pPr>
-        <w:pStyle w:val="RelatedWork"/>
-        <w:tabs>
-          <w:tab w:val="num" w:pos="1440"/>
-        </w:tabs>
-      </w:pPr>
-      <w:r>
-        <w:t>Jason Spies, ThreatConnect, Inc.</w:t>
-      </w:r>
-    </w:p>
-    <w:p>
-      <w:pPr>
-        <w:pStyle w:val="RelatedWork"/>
-        <w:tabs>
-          <w:tab w:val="num" w:pos="1440"/>
-        </w:tabs>
-      </w:pPr>
-      <w:r>
-        <w:t>Nick Keuning, ThreatQuotient, Inc.</w:t>
-      </w:r>
-    </w:p>
-    <w:p>
-      <w:pPr>
-        <w:pStyle w:val="RelatedWork"/>
-        <w:tabs>
-          <w:tab w:val="num" w:pos="1440"/>
-        </w:tabs>
-      </w:pPr>
-      <w:r>
-        <w:t>Wei Huang, ThreatStream</w:t>
-      </w:r>
-    </w:p>
-    <w:p>
-      <w:pPr>
-        <w:pStyle w:val="RelatedWork"/>
-        <w:tabs>
-          <w:tab w:val="num" w:pos="1440"/>
-        </w:tabs>
-      </w:pPr>
-      <w:r>
-        <w:t>Hugh Njemanze, ThreatStream</w:t>
-      </w:r>
-    </w:p>
-    <w:p>
-      <w:pPr>
-        <w:pStyle w:val="RelatedWork"/>
-        <w:tabs>
-          <w:tab w:val="num" w:pos="1440"/>
-        </w:tabs>
-      </w:pPr>
-      <w:r>
-        <w:t>Chris Roblee, TruSTAR Technology</w:t>
+        <w:t xml:space="preserve">Andrew </w:t>
+      </w:r>
+      <w:proofErr w:type="spellStart"/>
+      <w:r>
+        <w:t>Pendergast</w:t>
+      </w:r>
+      <w:proofErr w:type="spellEnd"/>
+      <w:r>
+        <w:t xml:space="preserve">, </w:t>
+      </w:r>
+      <w:proofErr w:type="spellStart"/>
+      <w:r>
+        <w:t>ThreatConnect</w:t>
+      </w:r>
+      <w:proofErr w:type="spellEnd"/>
+      <w:r>
+        <w:t>, Inc.</w:t>
+      </w:r>
+    </w:p>
+    <w:p>
+      <w:pPr>
+        <w:pStyle w:val="RelatedWork"/>
+        <w:tabs>
+          <w:tab w:val="num" w:pos="1440"/>
+        </w:tabs>
+      </w:pPr>
+      <w:r>
+        <w:t xml:space="preserve">Jason Spies, </w:t>
+      </w:r>
+      <w:proofErr w:type="spellStart"/>
+      <w:r>
+        <w:t>ThreatConnect</w:t>
+      </w:r>
+      <w:proofErr w:type="spellEnd"/>
+      <w:r>
+        <w:t>, Inc.</w:t>
+      </w:r>
+    </w:p>
+    <w:p>
+      <w:pPr>
+        <w:pStyle w:val="RelatedWork"/>
+        <w:tabs>
+          <w:tab w:val="num" w:pos="1440"/>
+        </w:tabs>
+      </w:pPr>
+      <w:r>
+        <w:t xml:space="preserve">Nick </w:t>
+      </w:r>
+      <w:proofErr w:type="spellStart"/>
+      <w:r>
+        <w:t>Keuning</w:t>
+      </w:r>
+      <w:proofErr w:type="spellEnd"/>
+      <w:r>
+        <w:t xml:space="preserve">, </w:t>
+      </w:r>
+      <w:proofErr w:type="spellStart"/>
+      <w:r>
+        <w:t>ThreatQuotient</w:t>
+      </w:r>
+      <w:proofErr w:type="spellEnd"/>
+      <w:r>
+        <w:t>, Inc.</w:t>
+      </w:r>
+    </w:p>
+    <w:p>
+      <w:pPr>
+        <w:pStyle w:val="RelatedWork"/>
+        <w:tabs>
+          <w:tab w:val="num" w:pos="1440"/>
+        </w:tabs>
+      </w:pPr>
+      <w:r>
+        <w:t xml:space="preserve">Wei Huang, </w:t>
+      </w:r>
+      <w:proofErr w:type="spellStart"/>
+      <w:r>
+        <w:t>ThreatStream</w:t>
+      </w:r>
+      <w:proofErr w:type="spellEnd"/>
+    </w:p>
+    <w:p>
+      <w:pPr>
+        <w:pStyle w:val="RelatedWork"/>
+        <w:tabs>
+          <w:tab w:val="num" w:pos="1440"/>
+        </w:tabs>
+      </w:pPr>
+      <w:r>
+        <w:t xml:space="preserve">Hugh </w:t>
+      </w:r>
+      <w:proofErr w:type="spellStart"/>
+      <w:r>
+        <w:t>Njemanze</w:t>
+      </w:r>
+      <w:proofErr w:type="spellEnd"/>
+      <w:r>
+        <w:t xml:space="preserve">, </w:t>
+      </w:r>
+      <w:proofErr w:type="spellStart"/>
+      <w:r>
+        <w:t>ThreatStream</w:t>
+      </w:r>
+      <w:proofErr w:type="spellEnd"/>
+    </w:p>
+    <w:p>
+      <w:pPr>
+        <w:pStyle w:val="RelatedWork"/>
+        <w:tabs>
+          <w:tab w:val="num" w:pos="1440"/>
+        </w:tabs>
+      </w:pPr>
+      <w:r>
+        <w:t xml:space="preserve">Chris </w:t>
+      </w:r>
+      <w:proofErr w:type="spellStart"/>
+      <w:r>
+        <w:t>Roblee</w:t>
+      </w:r>
+      <w:proofErr w:type="spellEnd"/>
+      <w:r>
+        <w:t xml:space="preserve">, </w:t>
+      </w:r>
+      <w:proofErr w:type="spellStart"/>
+      <w:r>
+        <w:t>TruSTAR</w:t>
+      </w:r>
+      <w:proofErr w:type="spellEnd"/>
+      <w:r>
+        <w:t xml:space="preserve"> Technology</w:t>
       </w:r>
     </w:p>
     <w:p>
@@ -5498,7 +6683,15 @@
         </w:tabs>
       </w:pPr>
       <w:r>
-        <w:t>Mona Magathan, U.S. Bank</w:t>
+        <w:t xml:space="preserve">Mona </w:t>
+      </w:r>
+      <w:proofErr w:type="spellStart"/>
+      <w:r>
+        <w:t>Magathan</w:t>
+      </w:r>
+      <w:proofErr w:type="spellEnd"/>
+      <w:r>
+        <w:t>, U.S. Bank</w:t>
       </w:r>
     </w:p>
     <w:p>
@@ -5619,7 +6812,15 @@
         </w:tabs>
       </w:pPr>
       <w:r>
-        <w:t>Justin Stekervetz, US Department of Homeland Security</w:t>
+        <w:t xml:space="preserve">Justin </w:t>
+      </w:r>
+      <w:proofErr w:type="spellStart"/>
+      <w:r>
+        <w:t>Stekervetz</w:t>
+      </w:r>
+      <w:proofErr w:type="spellEnd"/>
+      <w:r>
+        <w:t>, US Department of Homeland Security</w:t>
       </w:r>
     </w:p>
     <w:p>
@@ -5652,62 +6853,126 @@
         </w:tabs>
       </w:pPr>
       <w:r>
-        <w:t>Lee Chieffalo, ViaSat, Inc.</w:t>
-      </w:r>
-    </w:p>
-    <w:p>
-      <w:pPr>
-        <w:pStyle w:val="RelatedWork"/>
-        <w:tabs>
-          <w:tab w:val="num" w:pos="1440"/>
-        </w:tabs>
-      </w:pPr>
-      <w:r>
-        <w:t>Wilson Figueroa, ViaSat, Inc.</w:t>
-      </w:r>
-    </w:p>
-    <w:p>
-      <w:pPr>
-        <w:pStyle w:val="RelatedWork"/>
-        <w:tabs>
-          <w:tab w:val="num" w:pos="1440"/>
-        </w:tabs>
-      </w:pPr>
-      <w:r>
-        <w:t>Jerry Goodwin, ViaSat, Inc.</w:t>
-      </w:r>
-    </w:p>
-    <w:p>
-      <w:pPr>
-        <w:pStyle w:val="RelatedWork"/>
-        <w:tabs>
-          <w:tab w:val="num" w:pos="1440"/>
-        </w:tabs>
-      </w:pPr>
-      <w:r>
-        <w:t>Michael Rogers, ViaSat, Inc.</w:t>
-      </w:r>
-    </w:p>
-    <w:p>
-      <w:pPr>
-        <w:pStyle w:val="RelatedWork"/>
-        <w:tabs>
-          <w:tab w:val="num" w:pos="1440"/>
-        </w:tabs>
-      </w:pPr>
-      <w:r>
-        <w:t>Michael Hammer, Yaana Technologies, LLC</w:t>
-      </w:r>
-    </w:p>
-    <w:p>
-      <w:pPr>
-        <w:pStyle w:val="RelatedWork"/>
-        <w:tabs>
-          <w:tab w:val="num" w:pos="1440"/>
-        </w:tabs>
-      </w:pPr>
-      <w:r>
-        <w:t>Anthony Rutkowski, Yaana Technologies, LLC</w:t>
+        <w:t xml:space="preserve">Lee </w:t>
+      </w:r>
+      <w:proofErr w:type="spellStart"/>
+      <w:r>
+        <w:t>Chieffalo</w:t>
+      </w:r>
+      <w:proofErr w:type="spellEnd"/>
+      <w:r>
+        <w:t xml:space="preserve">, </w:t>
+      </w:r>
+      <w:proofErr w:type="spellStart"/>
+      <w:r>
+        <w:t>ViaSat</w:t>
+      </w:r>
+      <w:proofErr w:type="spellEnd"/>
+      <w:r>
+        <w:t>, Inc.</w:t>
+      </w:r>
+    </w:p>
+    <w:p>
+      <w:pPr>
+        <w:pStyle w:val="RelatedWork"/>
+        <w:tabs>
+          <w:tab w:val="num" w:pos="1440"/>
+        </w:tabs>
+      </w:pPr>
+      <w:r>
+        <w:t xml:space="preserve">Wilson Figueroa, </w:t>
+      </w:r>
+      <w:proofErr w:type="spellStart"/>
+      <w:r>
+        <w:t>ViaSat</w:t>
+      </w:r>
+      <w:proofErr w:type="spellEnd"/>
+      <w:r>
+        <w:t>, Inc.</w:t>
+      </w:r>
+    </w:p>
+    <w:p>
+      <w:pPr>
+        <w:pStyle w:val="RelatedWork"/>
+        <w:tabs>
+          <w:tab w:val="num" w:pos="1440"/>
+        </w:tabs>
+      </w:pPr>
+      <w:r>
+        <w:t xml:space="preserve">Jerry Goodwin, </w:t>
+      </w:r>
+      <w:proofErr w:type="spellStart"/>
+      <w:r>
+        <w:t>ViaSat</w:t>
+      </w:r>
+      <w:proofErr w:type="spellEnd"/>
+      <w:r>
+        <w:t>, Inc.</w:t>
+      </w:r>
+    </w:p>
+    <w:p>
+      <w:pPr>
+        <w:pStyle w:val="RelatedWork"/>
+        <w:tabs>
+          <w:tab w:val="num" w:pos="1440"/>
+        </w:tabs>
+      </w:pPr>
+      <w:r>
+        <w:t xml:space="preserve">Michael Rogers, </w:t>
+      </w:r>
+      <w:proofErr w:type="spellStart"/>
+      <w:r>
+        <w:t>ViaSat</w:t>
+      </w:r>
+      <w:proofErr w:type="spellEnd"/>
+      <w:r>
+        <w:t>, Inc.</w:t>
+      </w:r>
+    </w:p>
+    <w:p>
+      <w:pPr>
+        <w:pStyle w:val="RelatedWork"/>
+        <w:tabs>
+          <w:tab w:val="num" w:pos="1440"/>
+        </w:tabs>
+      </w:pPr>
+      <w:r>
+        <w:t xml:space="preserve">Michael Hammer, </w:t>
+      </w:r>
+      <w:proofErr w:type="spellStart"/>
+      <w:r>
+        <w:t>Yaana</w:t>
+      </w:r>
+      <w:proofErr w:type="spellEnd"/>
+      <w:r>
+        <w:t xml:space="preserve"> Technologies, LLC</w:t>
+      </w:r>
+    </w:p>
+    <w:p>
+      <w:pPr>
+        <w:pStyle w:val="RelatedWork"/>
+        <w:tabs>
+          <w:tab w:val="num" w:pos="1440"/>
+        </w:tabs>
+      </w:pPr>
+      <w:r>
+        <w:t xml:space="preserve">Anthony </w:t>
+      </w:r>
+      <w:proofErr w:type="spellStart"/>
+      <w:r>
+        <w:t>Rutkowski</w:t>
+      </w:r>
+      <w:proofErr w:type="spellEnd"/>
+      <w:r>
+        <w:t xml:space="preserve">, </w:t>
+      </w:r>
+      <w:proofErr w:type="spellStart"/>
+      <w:r>
+        <w:t>Yaana</w:t>
+      </w:r>
+      <w:proofErr w:type="spellEnd"/>
+      <w:r>
+        <w:t xml:space="preserve"> Technologies, LLC</w:t>
       </w:r>
     </w:p>
     <w:p/>
@@ -6145,7 +7410,7 @@
         <w:sz w:val="16"/>
         <w:szCs w:val="16"/>
       </w:rPr>
-      <w:t>11</w:t>
+      <w:t>16</w:t>
     </w:r>
     <w:r>
       <w:rPr>
@@ -6194,7 +7459,7 @@
         <w:sz w:val="16"/>
         <w:szCs w:val="16"/>
       </w:rPr>
-      <w:t>15</w:t>
+      <w:t>16</w:t>
     </w:r>
     <w:r>
       <w:rPr>
@@ -9922,7 +11187,7 @@
 </file>
 
 <file path=customXml/itemProps1.xml><?xml version="1.0" encoding="utf-8"?>
-<ds:datastoreItem xmlns:ds="http://schemas.openxmlformats.org/officeDocument/2006/customXml" ds:itemID="{0F0E87B6-5867-421D-991C-38414118998D}">
+<ds:datastoreItem xmlns:ds="http://schemas.openxmlformats.org/officeDocument/2006/customXml" ds:itemID="{ADF30A4C-8F53-44AA-9FFE-CAE2433A5C27}">
   <ds:schemaRefs>
     <ds:schemaRef ds:uri="http://schemas.openxmlformats.org/officeDocument/2006/bibliography"/>
   </ds:schemaRefs>

</xml_diff>